<commit_message>
Preenchimento do relatório (inacabado)
</commit_message>
<xml_diff>
--- a/Relatório Trabalho FCG.docx
+++ b/Relatório Trabalho FCG.docx
@@ -1,10 +1,10 @@
 
 <file path=word/document.xml><?xml version="1.0" encoding="utf-8"?>
-<w:document xmlns:wpc="http://schemas.microsoft.com/office/word/2010/wordprocessingCanvas" xmlns:mc="http://schemas.openxmlformats.org/markup-compatibility/2006" xmlns:o="urn:schemas-microsoft-com:office:office" xmlns:r="http://schemas.openxmlformats.org/officeDocument/2006/relationships" xmlns:m="http://schemas.openxmlformats.org/officeDocument/2006/math" xmlns:v="urn:schemas-microsoft-com:vml" xmlns:wp14="http://schemas.microsoft.com/office/word/2010/wordprocessingDrawing" xmlns:wp="http://schemas.openxmlformats.org/drawingml/2006/wordprocessingDrawing" xmlns:w10="urn:schemas-microsoft-com:office:word" xmlns:w="http://schemas.openxmlformats.org/wordprocessingml/2006/main" xmlns:w14="http://schemas.microsoft.com/office/word/2010/wordml" xmlns:w15="http://schemas.microsoft.com/office/word/2012/wordml" xmlns:wpg="http://schemas.microsoft.com/office/word/2010/wordprocessingGroup" xmlns:wpi="http://schemas.microsoft.com/office/word/2010/wordprocessingInk" xmlns:wne="http://schemas.microsoft.com/office/word/2006/wordml" xmlns:wps="http://schemas.microsoft.com/office/word/2010/wordprocessingShape" mc:Ignorable="w14 w15 wp14">
+<w:document xmlns:wpc="http://schemas.microsoft.com/office/word/2010/wordprocessingCanvas" xmlns:cx="http://schemas.microsoft.com/office/drawing/2014/chartex" xmlns:cx1="http://schemas.microsoft.com/office/drawing/2015/9/8/chartex" xmlns:cx2="http://schemas.microsoft.com/office/drawing/2015/10/21/chartex" xmlns:cx3="http://schemas.microsoft.com/office/drawing/2016/5/9/chartex" xmlns:cx4="http://schemas.microsoft.com/office/drawing/2016/5/10/chartex" xmlns:cx5="http://schemas.microsoft.com/office/drawing/2016/5/11/chartex" xmlns:cx6="http://schemas.microsoft.com/office/drawing/2016/5/12/chartex" xmlns:cx7="http://schemas.microsoft.com/office/drawing/2016/5/13/chartex" xmlns:cx8="http://schemas.microsoft.com/office/drawing/2016/5/14/chartex" xmlns:mc="http://schemas.openxmlformats.org/markup-compatibility/2006" xmlns:aink="http://schemas.microsoft.com/office/drawing/2016/ink" xmlns:am3d="http://schemas.microsoft.com/office/drawing/2017/model3d" xmlns:o="urn:schemas-microsoft-com:office:office" xmlns:r="http://schemas.openxmlformats.org/officeDocument/2006/relationships" xmlns:m="http://schemas.openxmlformats.org/officeDocument/2006/math" xmlns:v="urn:schemas-microsoft-com:vml" xmlns:wp14="http://schemas.microsoft.com/office/word/2010/wordprocessingDrawing" xmlns:wp="http://schemas.openxmlformats.org/drawingml/2006/wordprocessingDrawing" xmlns:w10="urn:schemas-microsoft-com:office:word" xmlns:w="http://schemas.openxmlformats.org/wordprocessingml/2006/main" xmlns:w14="http://schemas.microsoft.com/office/word/2010/wordml" xmlns:w15="http://schemas.microsoft.com/office/word/2012/wordml" xmlns:w16cex="http://schemas.microsoft.com/office/word/2018/wordml/cex" xmlns:w16cid="http://schemas.microsoft.com/office/word/2016/wordml/cid" xmlns:w16="http://schemas.microsoft.com/office/word/2018/wordml" xmlns:w16se="http://schemas.microsoft.com/office/word/2015/wordml/symex" xmlns:wpg="http://schemas.microsoft.com/office/word/2010/wordprocessingGroup" xmlns:wpi="http://schemas.microsoft.com/office/word/2010/wordprocessingInk" xmlns:wne="http://schemas.microsoft.com/office/word/2006/wordml" xmlns:wps="http://schemas.microsoft.com/office/word/2010/wordprocessingShape" mc:Ignorable="w14 w15 w16se w16cid w16 w16cex wp14">
   <w:body>
     <w:p>
       <w:pPr>
-        <w:pStyle w:val="Title"/>
+        <w:pStyle w:val="Ttulo"/>
         <w:rPr>
           <w:lang w:val="pt-PT"/>
         </w:rPr>
@@ -13,12 +13,12 @@
         <w:rPr>
           <w:lang w:val="pt-PT"/>
         </w:rPr>
-        <w:t>Nome do Aluno</w:t>
+        <w:t>Tomás Gomes Silva</w:t>
       </w:r>
     </w:p>
     <w:p>
       <w:pPr>
-        <w:pStyle w:val="Subtitle"/>
+        <w:pStyle w:val="Subttulo"/>
         <w:rPr>
           <w:lang w:val="pt-PT"/>
         </w:rPr>
@@ -27,7 +27,7 @@
         <w:rPr>
           <w:lang w:val="pt-PT"/>
         </w:rPr>
-        <w:t>Número do Aluno</w:t>
+        <w:t>2020143845</w:t>
       </w:r>
     </w:p>
     <w:p>
@@ -561,7 +561,7 @@
                     </wp:inline>
                   </w:drawing>
                 </mc:Choice>
-                <mc:Fallback xmlns:cx="http://schemas.microsoft.com/office/drawing/2014/chartex" xmlns:cx1="http://schemas.microsoft.com/office/drawing/2015/9/8/chartex" xmlns:cx2="http://schemas.microsoft.com/office/drawing/2015/10/21/chartex" xmlns:cx3="http://schemas.microsoft.com/office/drawing/2016/5/9/chartex" xmlns:cx4="http://schemas.microsoft.com/office/drawing/2016/5/10/chartex" xmlns:cx5="http://schemas.microsoft.com/office/drawing/2016/5/11/chartex" xmlns:cx6="http://schemas.microsoft.com/office/drawing/2016/5/12/chartex" xmlns:cx7="http://schemas.microsoft.com/office/drawing/2016/5/13/chartex" xmlns:cx8="http://schemas.microsoft.com/office/drawing/2016/5/14/chartex" xmlns:aink="http://schemas.microsoft.com/office/drawing/2016/ink" xmlns:am3d="http://schemas.microsoft.com/office/drawing/2017/model3d" xmlns:w16cid="http://schemas.microsoft.com/office/word/2016/wordml/cid" xmlns:w16se="http://schemas.microsoft.com/office/word/2015/wordml/symex">
+                <mc:Fallback>
                   <w:pict>
                     <v:group w14:anchorId="572CFD93" id="Group 5" o:spid="_x0000_s1026" alt="Tip icon" style="width:11.15pt;height:11.15pt;mso-position-horizontal-relative:char;mso-position-vertical-relative:line" coordsize="141605,141605" o:gfxdata="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">
                       <v:rect id="Rectangle 8" o:spid="_x0000_s1027" alt="Blue rectangle" style="position:absolute;width:141605;height:141605;visibility:visible;mso-wrap-style:square;v-text-anchor:top" o:gfxdata="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" fillcolor="#2e74b5 [2404]" stroked="f" strokeweight="0"/>
@@ -616,7 +616,7 @@
     </w:tbl>
     <w:p>
       <w:pPr>
-        <w:pStyle w:val="Heading1"/>
+        <w:pStyle w:val="Ttulo1"/>
         <w:rPr>
           <w:lang w:val="pt-PT"/>
         </w:rPr>
@@ -772,7 +772,7 @@
               <w:rPr>
                 <w:lang w:val="pt-PT"/>
               </w:rPr>
-              <w:t>&lt;Nome da Coleção / Nome do Objeto&gt;</w:t>
+              <w:t>Carro / Chassis</w:t>
             </w:r>
           </w:p>
         </w:tc>
@@ -802,6 +802,12 @@
                 <w:lang w:val="pt-PT"/>
               </w:rPr>
             </w:pPr>
+            <w:r>
+              <w:rPr>
+                <w:lang w:val="pt-PT"/>
+              </w:rPr>
+              <w:t>Carro / Rodas / Cylinder.003</w:t>
+            </w:r>
           </w:p>
         </w:tc>
       </w:tr>
@@ -830,6 +836,12 @@
                 <w:lang w:val="pt-PT"/>
               </w:rPr>
             </w:pPr>
+            <w:r>
+              <w:rPr>
+                <w:lang w:val="pt-PT"/>
+              </w:rPr>
+              <w:t>Hospital / Cama Hospital / Cama</w:t>
+            </w:r>
           </w:p>
         </w:tc>
       </w:tr>
@@ -858,6 +870,12 @@
                 <w:lang w:val="pt-PT"/>
               </w:rPr>
             </w:pPr>
+            <w:r>
+              <w:rPr>
+                <w:lang w:val="pt-PT"/>
+              </w:rPr>
+              <w:t>Hospital / Mesinha de Cabeceira</w:t>
+            </w:r>
           </w:p>
         </w:tc>
       </w:tr>
@@ -886,6 +904,12 @@
                 <w:lang w:val="pt-PT"/>
               </w:rPr>
             </w:pPr>
+            <w:r>
+              <w:rPr>
+                <w:lang w:val="pt-PT"/>
+              </w:rPr>
+              <w:t>Casa / Sofás / Sofá</w:t>
+            </w:r>
           </w:p>
         </w:tc>
       </w:tr>
@@ -928,29 +952,66 @@
             <w:pPr>
               <w:rPr>
                 <w:rFonts w:ascii="Lucida Sans Unicode" w:hAnsi="Lucida Sans Unicode" w:cs="Lucida Sans Unicode"/>
-                <w:lang w:val="pt-PT"/>
-              </w:rPr>
-            </w:pPr>
-            <w:r>
-              <w:rPr>
-                <w:rFonts w:ascii="Lucida Sans Unicode" w:hAnsi="Lucida Sans Unicode" w:cs="Lucida Sans Unicode"/>
+                <w:b/>
+                <w:bCs/>
+                <w:lang w:val="pt-PT"/>
+              </w:rPr>
+            </w:pPr>
+            <w:r>
+              <w:rPr>
+                <w:rFonts w:ascii="Lucida Sans Unicode" w:hAnsi="Lucida Sans Unicode" w:cs="Lucida Sans Unicode"/>
+                <w:b/>
+                <w:bCs/>
                 <w:lang w:val="pt-PT"/>
               </w:rPr>
               <w:t>□</w:t>
             </w:r>
             <w:r>
               <w:rPr>
+                <w:b/>
+                <w:bCs/>
                 <w:lang w:val="pt-PT"/>
               </w:rPr>
               <w:t xml:space="preserve"> </w:t>
             </w:r>
+            <w:r>
+              <w:rPr>
+                <w:rFonts w:ascii="Lucida Sans Unicode" w:hAnsi="Lucida Sans Unicode" w:cs="Lucida Sans Unicode"/>
+                <w:b/>
+                <w:bCs/>
+                <w:lang w:val="pt-PT"/>
+              </w:rPr>
+              <w:t>Array</w:t>
+            </w:r>
+          </w:p>
+          <w:p>
+            <w:pPr>
+              <w:rPr>
+                <w:rFonts w:ascii="Lucida Sans Unicode" w:hAnsi="Lucida Sans Unicode" w:cs="Lucida Sans Unicode"/>
+                <w:lang w:val="pt-PT"/>
+              </w:rPr>
+            </w:pPr>
+            <w:r>
+              <w:rPr>
+                <w:rFonts w:ascii="Lucida Sans Unicode" w:hAnsi="Lucida Sans Unicode" w:cs="Lucida Sans Unicode"/>
+                <w:lang w:val="pt-PT"/>
+              </w:rPr>
+              <w:t>□</w:t>
+            </w:r>
+            <w:r>
+              <w:rPr>
+                <w:rFonts w:ascii="Lucida Sans Unicode" w:hAnsi="Lucida Sans Unicode" w:cs="Lucida Sans Unicode"/>
+                <w:lang w:val="pt-PT"/>
+              </w:rPr>
+              <w:t xml:space="preserve"> </w:t>
+            </w:r>
             <w:proofErr w:type="spellStart"/>
             <w:r>
               <w:rPr>
                 <w:rFonts w:ascii="Lucida Sans Unicode" w:hAnsi="Lucida Sans Unicode" w:cs="Lucida Sans Unicode"/>
                 <w:lang w:val="pt-PT"/>
               </w:rPr>
-              <w:t>Array</w:t>
+              <w:t>Bevel</w:t>
             </w:r>
             <w:proofErr w:type="spellEnd"/>
           </w:p>
@@ -958,6 +1019,36 @@
             <w:pPr>
               <w:rPr>
                 <w:rFonts w:ascii="Lucida Sans Unicode" w:hAnsi="Lucida Sans Unicode" w:cs="Lucida Sans Unicode"/>
+                <w:b/>
+                <w:bCs/>
+                <w:lang w:val="pt-PT"/>
+              </w:rPr>
+            </w:pPr>
+            <w:r>
+              <w:rPr>
+                <w:rFonts w:ascii="Lucida Sans Unicode" w:hAnsi="Lucida Sans Unicode" w:cs="Lucida Sans Unicode"/>
+                <w:b/>
+                <w:bCs/>
+                <w:lang w:val="pt-PT"/>
+              </w:rPr>
+              <w:t xml:space="preserve">□ </w:t>
+            </w:r>
+            <w:proofErr w:type="spellStart"/>
+            <w:r>
+              <w:rPr>
+                <w:rFonts w:ascii="Lucida Sans Unicode" w:hAnsi="Lucida Sans Unicode" w:cs="Lucida Sans Unicode"/>
+                <w:b/>
+                <w:bCs/>
+                <w:lang w:val="pt-PT"/>
+              </w:rPr>
+              <w:t>Booelan</w:t>
+            </w:r>
+            <w:proofErr w:type="spellEnd"/>
+          </w:p>
+          <w:p>
+            <w:pPr>
+              <w:rPr>
+                <w:rFonts w:ascii="Lucida Sans Unicode" w:hAnsi="Lucida Sans Unicode" w:cs="Lucida Sans Unicode"/>
                 <w:lang w:val="pt-PT"/>
               </w:rPr>
             </w:pPr>
@@ -981,102 +1072,39 @@
                 <w:rFonts w:ascii="Lucida Sans Unicode" w:hAnsi="Lucida Sans Unicode" w:cs="Lucida Sans Unicode"/>
                 <w:lang w:val="pt-PT"/>
               </w:rPr>
-              <w:t>Bevel</w:t>
+              <w:t>Mask</w:t>
             </w:r>
             <w:proofErr w:type="spellEnd"/>
           </w:p>
           <w:p>
             <w:pPr>
               <w:rPr>
-                <w:rFonts w:ascii="Lucida Sans Unicode" w:hAnsi="Lucida Sans Unicode" w:cs="Lucida Sans Unicode"/>
-                <w:lang w:val="pt-PT"/>
-              </w:rPr>
-            </w:pPr>
-            <w:r>
-              <w:rPr>
-                <w:rFonts w:ascii="Lucida Sans Unicode" w:hAnsi="Lucida Sans Unicode" w:cs="Lucida Sans Unicode"/>
-                <w:lang w:val="pt-PT"/>
-              </w:rPr>
-              <w:t>□</w:t>
-            </w:r>
-            <w:r>
-              <w:rPr>
-                <w:rFonts w:ascii="Lucida Sans Unicode" w:hAnsi="Lucida Sans Unicode" w:cs="Lucida Sans Unicode"/>
-                <w:lang w:val="pt-PT"/>
-              </w:rPr>
-              <w:t xml:space="preserve"> </w:t>
+                <w:b/>
+                <w:bCs/>
+                <w:lang w:val="pt-PT"/>
+              </w:rPr>
+            </w:pPr>
+            <w:r>
+              <w:rPr>
+                <w:rFonts w:ascii="Lucida Sans Unicode" w:hAnsi="Lucida Sans Unicode" w:cs="Lucida Sans Unicode"/>
+                <w:b/>
+                <w:bCs/>
+                <w:lang w:val="pt-PT"/>
+              </w:rPr>
+              <w:t xml:space="preserve">□ </w:t>
             </w:r>
             <w:proofErr w:type="spellStart"/>
             <w:r>
               <w:rPr>
                 <w:rFonts w:ascii="Lucida Sans Unicode" w:hAnsi="Lucida Sans Unicode" w:cs="Lucida Sans Unicode"/>
-                <w:lang w:val="pt-PT"/>
-              </w:rPr>
-              <w:t>Booelan</w:t>
+                <w:b/>
+                <w:bCs/>
+                <w:lang w:val="pt-PT"/>
+              </w:rPr>
+              <w:t>Mirror</w:t>
             </w:r>
             <w:proofErr w:type="spellEnd"/>
           </w:p>
-          <w:p>
-            <w:pPr>
-              <w:rPr>
-                <w:rFonts w:ascii="Lucida Sans Unicode" w:hAnsi="Lucida Sans Unicode" w:cs="Lucida Sans Unicode"/>
-                <w:lang w:val="pt-PT"/>
-              </w:rPr>
-            </w:pPr>
-            <w:r>
-              <w:rPr>
-                <w:rFonts w:ascii="Lucida Sans Unicode" w:hAnsi="Lucida Sans Unicode" w:cs="Lucida Sans Unicode"/>
-                <w:lang w:val="pt-PT"/>
-              </w:rPr>
-              <w:t>□</w:t>
-            </w:r>
-            <w:r>
-              <w:rPr>
-                <w:rFonts w:ascii="Lucida Sans Unicode" w:hAnsi="Lucida Sans Unicode" w:cs="Lucida Sans Unicode"/>
-                <w:lang w:val="pt-PT"/>
-              </w:rPr>
-              <w:t xml:space="preserve"> </w:t>
-            </w:r>
-            <w:proofErr w:type="spellStart"/>
-            <w:r>
-              <w:rPr>
-                <w:rFonts w:ascii="Lucida Sans Unicode" w:hAnsi="Lucida Sans Unicode" w:cs="Lucida Sans Unicode"/>
-                <w:lang w:val="pt-PT"/>
-              </w:rPr>
-              <w:t>Mask</w:t>
-            </w:r>
-            <w:proofErr w:type="spellEnd"/>
-          </w:p>
-          <w:p>
-            <w:pPr>
-              <w:rPr>
-                <w:lang w:val="pt-PT"/>
-              </w:rPr>
-            </w:pPr>
-            <w:r>
-              <w:rPr>
-                <w:rFonts w:ascii="Lucida Sans Unicode" w:hAnsi="Lucida Sans Unicode" w:cs="Lucida Sans Unicode"/>
-                <w:lang w:val="pt-PT"/>
-              </w:rPr>
-              <w:t>□</w:t>
-            </w:r>
-            <w:r>
-              <w:rPr>
-                <w:rFonts w:ascii="Lucida Sans Unicode" w:hAnsi="Lucida Sans Unicode" w:cs="Lucida Sans Unicode"/>
-                <w:lang w:val="pt-PT"/>
-              </w:rPr>
-              <w:t xml:space="preserve"> </w:t>
-            </w:r>
-            <w:proofErr w:type="spellStart"/>
-            <w:r>
-              <w:rPr>
-                <w:rFonts w:ascii="Lucida Sans Unicode" w:hAnsi="Lucida Sans Unicode" w:cs="Lucida Sans Unicode"/>
-                <w:lang w:val="pt-PT"/>
-              </w:rPr>
-              <w:t>Mirror</w:t>
-            </w:r>
-            <w:proofErr w:type="spellEnd"/>
-          </w:p>
         </w:tc>
         <w:tc>
           <w:tcPr>
@@ -1101,12 +1129,16 @@
             <w:pPr>
               <w:rPr>
                 <w:rFonts w:ascii="Lucida Sans Unicode" w:hAnsi="Lucida Sans Unicode" w:cs="Lucida Sans Unicode"/>
+                <w:b/>
+                <w:bCs/>
                 <w:lang w:val="en-GB"/>
               </w:rPr>
             </w:pPr>
             <w:r>
               <w:rPr>
                 <w:rFonts w:ascii="Lucida Sans Unicode" w:hAnsi="Lucida Sans Unicode" w:cs="Lucida Sans Unicode"/>
+                <w:b/>
+                <w:bCs/>
                 <w:lang w:val="en-GB"/>
               </w:rPr>
               <w:t>□ Skin</w:t>
@@ -1405,21 +1437,7 @@
               <w:rPr>
                 <w:lang w:val="pt-PT"/>
               </w:rPr>
-              <w:t>&lt;</w:t>
-            </w:r>
-            <w:proofErr w:type="gramStart"/>
-            <w:r>
-              <w:rPr>
-                <w:lang w:val="pt-PT"/>
-              </w:rPr>
-              <w:t>imagem.png</w:t>
-            </w:r>
-            <w:proofErr w:type="gramEnd"/>
-            <w:r>
-              <w:rPr>
-                <w:lang w:val="pt-PT"/>
-              </w:rPr>
-              <w:t>&gt;</w:t>
+              <w:t>&lt;imagem.png&gt;</w:t>
             </w:r>
           </w:p>
         </w:tc>
@@ -1524,12 +1542,18 @@
               <w:t>&lt;</w:t>
             </w:r>
             <w:proofErr w:type="spellStart"/>
+            <w:r>
+              <w:rPr>
+                <w:lang w:val="pt-PT"/>
+              </w:rPr>
+              <w:t>nome_do_</w:t>
+            </w:r>
             <w:proofErr w:type="gramStart"/>
             <w:r>
               <w:rPr>
                 <w:lang w:val="pt-PT"/>
               </w:rPr>
-              <w:t>nome_do_ficheiro.blend</w:t>
+              <w:t>ficheiro.blend</w:t>
             </w:r>
             <w:proofErr w:type="spellEnd"/>
             <w:proofErr w:type="gramEnd"/>
@@ -1624,12 +1648,18 @@
               <w:t>&lt;</w:t>
             </w:r>
             <w:proofErr w:type="spellStart"/>
+            <w:r>
+              <w:rPr>
+                <w:lang w:val="pt-PT"/>
+              </w:rPr>
+              <w:t>nome_do_</w:t>
+            </w:r>
             <w:proofErr w:type="gramStart"/>
             <w:r>
               <w:rPr>
                 <w:lang w:val="pt-PT"/>
               </w:rPr>
-              <w:t>nome_do_ficheiro.blend</w:t>
+              <w:t>ficheiro.blend</w:t>
             </w:r>
             <w:proofErr w:type="spellEnd"/>
             <w:proofErr w:type="gramEnd"/>
@@ -1656,7 +1686,7 @@
               <w:rPr>
                 <w:lang w:val="pt-PT"/>
               </w:rPr>
-              <w:t>&lt;Nome da Coleção / Nome do Objeto&gt;</w:t>
+              <w:t>Hospital / Vaso</w:t>
             </w:r>
           </w:p>
         </w:tc>
@@ -1681,8 +1711,6 @@
         </w:rPr>
         <w:br w:type="page"/>
       </w:r>
-      <w:bookmarkStart w:id="0" w:name="_GoBack"/>
-      <w:bookmarkEnd w:id="0"/>
     </w:p>
     <w:tbl>
       <w:tblPr>
@@ -1988,12 +2016,6 @@
                 <w:lang w:val="pt-PT"/>
               </w:rPr>
             </w:pPr>
-            <w:r>
-              <w:rPr>
-                <w:lang w:val="pt-PT"/>
-              </w:rPr>
-              <w:t>&lt;Nome da Coleção / Nome do Objeto&gt;</w:t>
-            </w:r>
           </w:p>
         </w:tc>
       </w:tr>
@@ -2044,7 +2066,6 @@
               <w:t xml:space="preserve">Indique em que </w:t>
             </w:r>
             <w:proofErr w:type="spellStart"/>
-            <w:proofErr w:type="gramStart"/>
             <w:r>
               <w:rPr>
                 <w:i/>
@@ -2053,7 +2074,6 @@
               <w:t>frames</w:t>
             </w:r>
             <w:proofErr w:type="spellEnd"/>
-            <w:proofErr w:type="gramEnd"/>
             <w:r>
               <w:rPr>
                 <w:lang w:val="pt-PT"/>
@@ -2125,7 +2145,7 @@
               <w:rPr>
                 <w:lang w:val="pt-PT"/>
               </w:rPr>
-              <w:t>__________</w:t>
+              <w:t>1 - 800</w:t>
             </w:r>
           </w:p>
         </w:tc>
@@ -2144,7 +2164,12 @@
                 <w:lang w:val="pt-PT"/>
               </w:rPr>
               <w:br/>
-              <w:t>__________</w:t>
+            </w:r>
+            <w:r>
+              <w:rPr>
+                <w:lang w:val="pt-PT"/>
+              </w:rPr>
+              <w:t>1 - 240</w:t>
             </w:r>
           </w:p>
         </w:tc>
@@ -2163,7 +2188,12 @@
                 <w:lang w:val="pt-PT"/>
               </w:rPr>
               <w:br/>
-              <w:t>__________</w:t>
+            </w:r>
+            <w:r>
+              <w:rPr>
+                <w:lang w:val="pt-PT"/>
+              </w:rPr>
+              <w:t>240 - 408</w:t>
             </w:r>
           </w:p>
         </w:tc>
@@ -2457,6 +2487,7 @@
               <w:t xml:space="preserve"> Outros. </w:t>
             </w:r>
             <w:proofErr w:type="spellStart"/>
+            <w:proofErr w:type="gramStart"/>
             <w:r>
               <w:rPr>
                 <w:lang w:val="en-GB"/>
@@ -2464,7 +2495,6 @@
               <w:t>Quais</w:t>
             </w:r>
             <w:proofErr w:type="spellEnd"/>
-            <w:proofErr w:type="gramStart"/>
             <w:r>
               <w:rPr>
                 <w:lang w:val="en-GB"/>
@@ -2553,7 +2583,6 @@
               <w:t xml:space="preserve">Cenas que foram iluminadas por pelo menos 3 luzes (Principal, Preenchimento e Recorte). Indique em que </w:t>
             </w:r>
             <w:proofErr w:type="spellStart"/>
-            <w:proofErr w:type="gramStart"/>
             <w:r>
               <w:rPr>
                 <w:i/>
@@ -2562,7 +2591,6 @@
               <w:t>frame</w:t>
             </w:r>
             <w:proofErr w:type="spellEnd"/>
-            <w:proofErr w:type="gramEnd"/>
             <w:r>
               <w:rPr>
                 <w:lang w:val="pt-PT"/>
@@ -2594,14 +2622,7 @@
               <w:rPr>
                 <w:lang w:val="pt-PT"/>
               </w:rPr>
-              <w:t xml:space="preserve"> que foram usadas </w:t>
-            </w:r>
-            <w:proofErr w:type="gramStart"/>
-            <w:r>
-              <w:rPr>
-                <w:lang w:val="pt-PT"/>
-              </w:rPr>
-              <w:t xml:space="preserve">neste </w:t>
+              <w:t xml:space="preserve"> que foram usadas neste </w:t>
             </w:r>
             <w:proofErr w:type="spellStart"/>
             <w:r>
@@ -2612,7 +2633,6 @@
               <w:t>frame</w:t>
             </w:r>
             <w:proofErr w:type="spellEnd"/>
-            <w:proofErr w:type="gramEnd"/>
             <w:r>
               <w:rPr>
                 <w:lang w:val="pt-PT"/>
@@ -2659,7 +2679,6 @@
               <w:t xml:space="preserve">Indique em que </w:t>
             </w:r>
             <w:proofErr w:type="spellStart"/>
-            <w:proofErr w:type="gramStart"/>
             <w:r>
               <w:rPr>
                 <w:i/>
@@ -2668,7 +2687,6 @@
               <w:t>frames</w:t>
             </w:r>
             <w:proofErr w:type="spellEnd"/>
-            <w:proofErr w:type="gramEnd"/>
             <w:r>
               <w:rPr>
                 <w:lang w:val="pt-PT"/>
@@ -2744,72 +2762,6 @@
                   <wp:extent cx="1980000" cy="834230"/>
                   <wp:effectExtent l="0" t="0" r="1270" b="4445"/>
                   <wp:docPr id="10" name="Picture 10"/>
-                  <wp:cNvGraphicFramePr>
-                    <a:graphicFrameLocks xmlns:a="http://schemas.openxmlformats.org/drawingml/2006/main" noChangeAspect="1"/>
-                  </wp:cNvGraphicFramePr>
-                  <a:graphic xmlns:a="http://schemas.openxmlformats.org/drawingml/2006/main">
-                    <a:graphicData uri="http://schemas.openxmlformats.org/drawingml/2006/picture">
-                      <pic:pic xmlns:pic="http://schemas.openxmlformats.org/drawingml/2006/picture">
-                        <pic:nvPicPr>
-                          <pic:cNvPr id="1" name=""/>
-                          <pic:cNvPicPr/>
-                        </pic:nvPicPr>
-                        <pic:blipFill>
-                          <a:blip r:embed="rId7"/>
-                          <a:stretch>
-                            <a:fillRect/>
-                          </a:stretch>
-                        </pic:blipFill>
-                        <pic:spPr>
-                          <a:xfrm>
-                            <a:off x="0" y="0"/>
-                            <a:ext cx="1980000" cy="834230"/>
-                          </a:xfrm>
-                          <a:prstGeom prst="rect">
-                            <a:avLst/>
-                          </a:prstGeom>
-                        </pic:spPr>
-                      </pic:pic>
-                    </a:graphicData>
-                  </a:graphic>
-                </wp:inline>
-              </w:drawing>
-            </w:r>
-          </w:p>
-        </w:tc>
-        <w:tc>
-          <w:tcPr>
-            <w:tcW w:w="1743" w:type="pct"/>
-          </w:tcPr>
-          <w:p>
-            <w:pPr>
-              <w:rPr>
-                <w:lang w:val="pt-PT"/>
-              </w:rPr>
-            </w:pPr>
-            <w:r>
-              <w:rPr>
-                <w:lang w:val="pt-PT"/>
-              </w:rPr>
-              <w:t>Luz Principal</w:t>
-            </w:r>
-          </w:p>
-          <w:p>
-            <w:pPr>
-              <w:rPr>
-                <w:lang w:val="pt-PT"/>
-              </w:rPr>
-            </w:pPr>
-            <w:r>
-              <w:rPr>
-                <w:noProof/>
-                <w:lang w:val="pt-PT" w:eastAsia="pt-PT"/>
-              </w:rPr>
-              <w:drawing>
-                <wp:inline distT="0" distB="0" distL="0" distR="0" wp14:anchorId="3EBA3099" wp14:editId="07E73434">
-                  <wp:extent cx="1980000" cy="827875"/>
-                  <wp:effectExtent l="0" t="0" r="1270" b="0"/>
-                  <wp:docPr id="11" name="Picture 11"/>
                   <wp:cNvGraphicFramePr>
                     <a:graphicFrameLocks xmlns:a="http://schemas.openxmlformats.org/drawingml/2006/main" noChangeAspect="1"/>
                   </wp:cNvGraphicFramePr>
@@ -2829,7 +2781,7 @@
                         <pic:spPr>
                           <a:xfrm>
                             <a:off x="0" y="0"/>
-                            <a:ext cx="1980000" cy="827875"/>
+                            <a:ext cx="1980000" cy="834230"/>
                           </a:xfrm>
                           <a:prstGeom prst="rect">
                             <a:avLst/>
@@ -2843,36 +2795,21 @@
             </w:r>
           </w:p>
         </w:tc>
-      </w:tr>
-      <w:tr>
-        <w:tc>
-          <w:tcPr>
-            <w:tcW w:w="1513" w:type="pct"/>
-            <w:vMerge/>
-          </w:tcPr>
-          <w:p>
-            <w:pPr>
-              <w:rPr>
-                <w:lang w:val="pt-PT"/>
-              </w:rPr>
-            </w:pPr>
-          </w:p>
-        </w:tc>
-        <w:tc>
-          <w:tcPr>
-            <w:tcW w:w="1744" w:type="pct"/>
-          </w:tcPr>
-          <w:p>
-            <w:pPr>
-              <w:rPr>
-                <w:lang w:val="pt-PT"/>
-              </w:rPr>
-            </w:pPr>
-            <w:r>
-              <w:rPr>
-                <w:lang w:val="pt-PT"/>
-              </w:rPr>
-              <w:t>Luz de Preenchimento</w:t>
+        <w:tc>
+          <w:tcPr>
+            <w:tcW w:w="1743" w:type="pct"/>
+          </w:tcPr>
+          <w:p>
+            <w:pPr>
+              <w:rPr>
+                <w:lang w:val="pt-PT"/>
+              </w:rPr>
+            </w:pPr>
+            <w:r>
+              <w:rPr>
+                <w:lang w:val="pt-PT"/>
+              </w:rPr>
+              <w:t>Luz Principal</w:t>
             </w:r>
           </w:p>
           <w:p>
@@ -2887,10 +2824,10 @@
                 <w:lang w:val="pt-PT" w:eastAsia="pt-PT"/>
               </w:rPr>
               <w:drawing>
-                <wp:inline distT="0" distB="0" distL="0" distR="0" wp14:anchorId="4BCA6FDA" wp14:editId="3031EA8B">
-                  <wp:extent cx="1980000" cy="830984"/>
-                  <wp:effectExtent l="0" t="0" r="1270" b="7620"/>
-                  <wp:docPr id="2" name="Picture 2"/>
+                <wp:inline distT="0" distB="0" distL="0" distR="0" wp14:anchorId="3EBA3099" wp14:editId="07E73434">
+                  <wp:extent cx="1980000" cy="827875"/>
+                  <wp:effectExtent l="0" t="0" r="1270" b="0"/>
+                  <wp:docPr id="11" name="Picture 11"/>
                   <wp:cNvGraphicFramePr>
                     <a:graphicFrameLocks xmlns:a="http://schemas.openxmlformats.org/drawingml/2006/main" noChangeAspect="1"/>
                   </wp:cNvGraphicFramePr>
@@ -2910,6 +2847,87 @@
                         <pic:spPr>
                           <a:xfrm>
                             <a:off x="0" y="0"/>
+                            <a:ext cx="1980000" cy="827875"/>
+                          </a:xfrm>
+                          <a:prstGeom prst="rect">
+                            <a:avLst/>
+                          </a:prstGeom>
+                        </pic:spPr>
+                      </pic:pic>
+                    </a:graphicData>
+                  </a:graphic>
+                </wp:inline>
+              </w:drawing>
+            </w:r>
+          </w:p>
+        </w:tc>
+      </w:tr>
+      <w:tr>
+        <w:tc>
+          <w:tcPr>
+            <w:tcW w:w="1513" w:type="pct"/>
+            <w:vMerge/>
+          </w:tcPr>
+          <w:p>
+            <w:pPr>
+              <w:rPr>
+                <w:lang w:val="pt-PT"/>
+              </w:rPr>
+            </w:pPr>
+          </w:p>
+        </w:tc>
+        <w:tc>
+          <w:tcPr>
+            <w:tcW w:w="1744" w:type="pct"/>
+          </w:tcPr>
+          <w:p>
+            <w:pPr>
+              <w:rPr>
+                <w:lang w:val="pt-PT"/>
+              </w:rPr>
+            </w:pPr>
+            <w:r>
+              <w:rPr>
+                <w:lang w:val="pt-PT"/>
+              </w:rPr>
+              <w:t>Luz de Preenchimento</w:t>
+            </w:r>
+          </w:p>
+          <w:p>
+            <w:pPr>
+              <w:rPr>
+                <w:lang w:val="pt-PT"/>
+              </w:rPr>
+            </w:pPr>
+            <w:r>
+              <w:rPr>
+                <w:noProof/>
+                <w:lang w:val="pt-PT" w:eastAsia="pt-PT"/>
+              </w:rPr>
+              <w:drawing>
+                <wp:inline distT="0" distB="0" distL="0" distR="0" wp14:anchorId="4BCA6FDA" wp14:editId="3031EA8B">
+                  <wp:extent cx="1980000" cy="830984"/>
+                  <wp:effectExtent l="0" t="0" r="1270" b="7620"/>
+                  <wp:docPr id="2" name="Picture 2"/>
+                  <wp:cNvGraphicFramePr>
+                    <a:graphicFrameLocks xmlns:a="http://schemas.openxmlformats.org/drawingml/2006/main" noChangeAspect="1"/>
+                  </wp:cNvGraphicFramePr>
+                  <a:graphic xmlns:a="http://schemas.openxmlformats.org/drawingml/2006/main">
+                    <a:graphicData uri="http://schemas.openxmlformats.org/drawingml/2006/picture">
+                      <pic:pic xmlns:pic="http://schemas.openxmlformats.org/drawingml/2006/picture">
+                        <pic:nvPicPr>
+                          <pic:cNvPr id="1" name=""/>
+                          <pic:cNvPicPr/>
+                        </pic:nvPicPr>
+                        <pic:blipFill>
+                          <a:blip r:embed="rId10"/>
+                          <a:stretch>
+                            <a:fillRect/>
+                          </a:stretch>
+                        </pic:blipFill>
+                        <pic:spPr>
+                          <a:xfrm>
+                            <a:off x="0" y="0"/>
                             <a:ext cx="1980000" cy="830984"/>
                           </a:xfrm>
                           <a:prstGeom prst="rect">
@@ -2982,7 +3000,7 @@
                           <pic:cNvPicPr/>
                         </pic:nvPicPr>
                         <pic:blipFill>
-                          <a:blip r:embed="rId10"/>
+                          <a:blip r:embed="rId11"/>
                           <a:stretch>
                             <a:fillRect/>
                           </a:stretch>
@@ -3492,26 +3510,6 @@
                 <w:lang w:val="pt-PT"/>
               </w:rPr>
             </w:pPr>
-            <w:r>
-              <w:rPr>
-                <w:lang w:val="pt-PT"/>
-              </w:rPr>
-              <w:t>&lt;</w:t>
-            </w:r>
-            <w:proofErr w:type="gramStart"/>
-            <w:r>
-              <w:rPr>
-                <w:lang w:val="pt-PT"/>
-              </w:rPr>
-              <w:t>imagem.png</w:t>
-            </w:r>
-            <w:proofErr w:type="gramEnd"/>
-            <w:r>
-              <w:rPr>
-                <w:lang w:val="pt-PT"/>
-              </w:rPr>
-              <w:t>&gt;</w:t>
-            </w:r>
           </w:p>
         </w:tc>
         <w:tc>
@@ -3524,12 +3522,6 @@
                 <w:lang w:val="pt-PT"/>
               </w:rPr>
             </w:pPr>
-            <w:r>
-              <w:rPr>
-                <w:lang w:val="pt-PT"/>
-              </w:rPr>
-              <w:t>&lt;Nome da Coleção / Nome do Objeto&gt;</w:t>
-            </w:r>
           </w:p>
         </w:tc>
       </w:tr>
@@ -3619,26 +3611,6 @@
                 <w:lang w:val="pt-PT"/>
               </w:rPr>
             </w:pPr>
-            <w:r>
-              <w:rPr>
-                <w:lang w:val="pt-PT"/>
-              </w:rPr>
-              <w:t>&lt;</w:t>
-            </w:r>
-            <w:proofErr w:type="gramStart"/>
-            <w:r>
-              <w:rPr>
-                <w:lang w:val="pt-PT"/>
-              </w:rPr>
-              <w:t>imagem.png</w:t>
-            </w:r>
-            <w:proofErr w:type="gramEnd"/>
-            <w:r>
-              <w:rPr>
-                <w:lang w:val="pt-PT"/>
-              </w:rPr>
-              <w:t>&gt;</w:t>
-            </w:r>
           </w:p>
         </w:tc>
         <w:tc>
@@ -3651,12 +3623,6 @@
                 <w:lang w:val="pt-PT"/>
               </w:rPr>
             </w:pPr>
-            <w:r>
-              <w:rPr>
-                <w:lang w:val="pt-PT"/>
-              </w:rPr>
-              <w:t>&lt;Nome da Coleção / Nome do Objeto&gt;</w:t>
-            </w:r>
           </w:p>
         </w:tc>
       </w:tr>
@@ -3723,21 +3689,7 @@
               <w:rPr>
                 <w:lang w:val="pt-PT"/>
               </w:rPr>
-              <w:t>&lt;</w:t>
-            </w:r>
-            <w:proofErr w:type="gramStart"/>
-            <w:r>
-              <w:rPr>
-                <w:lang w:val="pt-PT"/>
-              </w:rPr>
-              <w:t>imagem.png</w:t>
-            </w:r>
-            <w:proofErr w:type="gramEnd"/>
-            <w:r>
-              <w:rPr>
-                <w:lang w:val="pt-PT"/>
-              </w:rPr>
-              <w:t>&gt;</w:t>
+              <w:t>vaso.jpg</w:t>
             </w:r>
           </w:p>
         </w:tc>
@@ -3755,7 +3707,7 @@
               <w:rPr>
                 <w:lang w:val="pt-PT"/>
               </w:rPr>
-              <w:t>&lt;Nome da Coleção / Nome do Objeto&gt;</w:t>
+              <w:t>Hospital / Vaso</w:t>
             </w:r>
           </w:p>
         </w:tc>
@@ -3860,7 +3812,6 @@
               <w:t xml:space="preserve">e as </w:t>
             </w:r>
             <w:proofErr w:type="spellStart"/>
-            <w:proofErr w:type="gramStart"/>
             <w:r>
               <w:rPr>
                 <w:i/>
@@ -3869,7 +3820,6 @@
               <w:t>frames</w:t>
             </w:r>
             <w:proofErr w:type="spellEnd"/>
-            <w:proofErr w:type="gramEnd"/>
             <w:r>
               <w:rPr>
                 <w:lang w:val="pt-PT"/>
@@ -4047,7 +3997,6 @@
               <w:t xml:space="preserve">em que </w:t>
             </w:r>
             <w:proofErr w:type="spellStart"/>
-            <w:proofErr w:type="gramStart"/>
             <w:r>
               <w:rPr>
                 <w:i/>
@@ -4056,7 +4005,6 @@
               <w:t>frames</w:t>
             </w:r>
             <w:proofErr w:type="spellEnd"/>
-            <w:proofErr w:type="gramEnd"/>
             <w:r>
               <w:rPr>
                 <w:lang w:val="pt-PT"/>
@@ -4188,7 +4136,7 @@
       </w:pPr>
     </w:p>
     <w:sectPr>
-      <w:footerReference w:type="default" r:id="rId11"/>
+      <w:footerReference w:type="default" r:id="rId12"/>
       <w:pgSz w:w="12240" w:h="15840" w:code="1"/>
       <w:pgMar w:top="1440" w:right="1440" w:bottom="1440" w:left="1440" w:header="720" w:footer="864" w:gutter="0"/>
       <w:cols w:space="720"/>
@@ -4198,23 +4146,8 @@
 </w:document>
 </file>
 
-<file path=word/commentsIds.xml><?xml version="1.0" encoding="utf-8"?>
-<w16cid:commentsIds xmlns:wpc="http://schemas.microsoft.com/office/word/2010/wordprocessingCanvas" xmlns:cx="http://schemas.microsoft.com/office/drawing/2014/chartex" xmlns:cx1="http://schemas.microsoft.com/office/drawing/2015/9/8/chartex" xmlns:cx2="http://schemas.microsoft.com/office/drawing/2015/10/21/chartex" xmlns:cx3="http://schemas.microsoft.com/office/drawing/2016/5/9/chartex" xmlns:cx4="http://schemas.microsoft.com/office/drawing/2016/5/10/chartex" xmlns:cx5="http://schemas.microsoft.com/office/drawing/2016/5/11/chartex" xmlns:cx6="http://schemas.microsoft.com/office/drawing/2016/5/12/chartex" xmlns:cx7="http://schemas.microsoft.com/office/drawing/2016/5/13/chartex" xmlns:cx8="http://schemas.microsoft.com/office/drawing/2016/5/14/chartex" xmlns:mc="http://schemas.openxmlformats.org/markup-compatibility/2006" xmlns:aink="http://schemas.microsoft.com/office/drawing/2016/ink" xmlns:am3d="http://schemas.microsoft.com/office/drawing/2017/model3d" xmlns:o="urn:schemas-microsoft-com:office:office" xmlns:r="http://schemas.openxmlformats.org/officeDocument/2006/relationships" xmlns:m="http://schemas.openxmlformats.org/officeDocument/2006/math" xmlns:v="urn:schemas-microsoft-com:vml" xmlns:wp14="http://schemas.microsoft.com/office/word/2010/wordprocessingDrawing" xmlns:wp="http://schemas.openxmlformats.org/drawingml/2006/wordprocessingDrawing" xmlns:w10="urn:schemas-microsoft-com:office:word" xmlns:w="http://schemas.openxmlformats.org/wordprocessingml/2006/main" xmlns:w14="http://schemas.microsoft.com/office/word/2010/wordml" xmlns:w15="http://schemas.microsoft.com/office/word/2012/wordml" xmlns:w16cid="http://schemas.microsoft.com/office/word/2016/wordml/cid" xmlns:w16se="http://schemas.microsoft.com/office/word/2015/wordml/symex" xmlns:wpg="http://schemas.microsoft.com/office/word/2010/wordprocessingGroup" xmlns:wpi="http://schemas.microsoft.com/office/word/2010/wordprocessingInk" xmlns:wne="http://schemas.microsoft.com/office/word/2006/wordml" xmlns:wps="http://schemas.microsoft.com/office/word/2010/wordprocessingShape" mc:Ignorable="w14 w15 w16se w16cid wp14">
-  <w16cid:commentId w16cid:paraId="26AEF707" w16cid:durableId="222B4831"/>
-  <w16cid:commentId w16cid:paraId="5FAEBE6A" w16cid:durableId="222B8E5F"/>
-  <w16cid:commentId w16cid:paraId="60E71AFF" w16cid:durableId="222B48A7"/>
-  <w16cid:commentId w16cid:paraId="69B7E994" w16cid:durableId="222B48C1"/>
-  <w16cid:commentId w16cid:paraId="55A7B1CC" w16cid:durableId="222B8DDF"/>
-  <w16cid:commentId w16cid:paraId="7180777D" w16cid:durableId="222B48FF"/>
-  <w16cid:commentId w16cid:paraId="6EB25738" w16cid:durableId="222B496A"/>
-  <w16cid:commentId w16cid:paraId="37489A64" w16cid:durableId="222B49D2"/>
-  <w16cid:commentId w16cid:paraId="5034B959" w16cid:durableId="222B4A2E"/>
-  <w16cid:commentId w16cid:paraId="62D4DDC3" w16cid:durableId="222B4B1D"/>
-</w16cid:commentsIds>
-</file>
-
 <file path=word/endnotes.xml><?xml version="1.0" encoding="utf-8"?>
-<w:endnotes xmlns:wpc="http://schemas.microsoft.com/office/word/2010/wordprocessingCanvas" xmlns:mc="http://schemas.openxmlformats.org/markup-compatibility/2006" xmlns:o="urn:schemas-microsoft-com:office:office" xmlns:r="http://schemas.openxmlformats.org/officeDocument/2006/relationships" xmlns:m="http://schemas.openxmlformats.org/officeDocument/2006/math" xmlns:v="urn:schemas-microsoft-com:vml" xmlns:wp14="http://schemas.microsoft.com/office/word/2010/wordprocessingDrawing" xmlns:wp="http://schemas.openxmlformats.org/drawingml/2006/wordprocessingDrawing" xmlns:w10="urn:schemas-microsoft-com:office:word" xmlns:w="http://schemas.openxmlformats.org/wordprocessingml/2006/main" xmlns:w14="http://schemas.microsoft.com/office/word/2010/wordml" xmlns:w15="http://schemas.microsoft.com/office/word/2012/wordml" xmlns:wpg="http://schemas.microsoft.com/office/word/2010/wordprocessingGroup" xmlns:wpi="http://schemas.microsoft.com/office/word/2010/wordprocessingInk" xmlns:wne="http://schemas.microsoft.com/office/word/2006/wordml" xmlns:wps="http://schemas.microsoft.com/office/word/2010/wordprocessingShape" mc:Ignorable="w14 w15 wp14">
+<w:endnotes xmlns:wpc="http://schemas.microsoft.com/office/word/2010/wordprocessingCanvas" xmlns:cx="http://schemas.microsoft.com/office/drawing/2014/chartex" xmlns:cx1="http://schemas.microsoft.com/office/drawing/2015/9/8/chartex" xmlns:cx2="http://schemas.microsoft.com/office/drawing/2015/10/21/chartex" xmlns:cx3="http://schemas.microsoft.com/office/drawing/2016/5/9/chartex" xmlns:cx4="http://schemas.microsoft.com/office/drawing/2016/5/10/chartex" xmlns:cx5="http://schemas.microsoft.com/office/drawing/2016/5/11/chartex" xmlns:cx6="http://schemas.microsoft.com/office/drawing/2016/5/12/chartex" xmlns:cx7="http://schemas.microsoft.com/office/drawing/2016/5/13/chartex" xmlns:cx8="http://schemas.microsoft.com/office/drawing/2016/5/14/chartex" xmlns:mc="http://schemas.openxmlformats.org/markup-compatibility/2006" xmlns:aink="http://schemas.microsoft.com/office/drawing/2016/ink" xmlns:am3d="http://schemas.microsoft.com/office/drawing/2017/model3d" xmlns:o="urn:schemas-microsoft-com:office:office" xmlns:r="http://schemas.openxmlformats.org/officeDocument/2006/relationships" xmlns:m="http://schemas.openxmlformats.org/officeDocument/2006/math" xmlns:v="urn:schemas-microsoft-com:vml" xmlns:wp14="http://schemas.microsoft.com/office/word/2010/wordprocessingDrawing" xmlns:wp="http://schemas.openxmlformats.org/drawingml/2006/wordprocessingDrawing" xmlns:w10="urn:schemas-microsoft-com:office:word" xmlns:w="http://schemas.openxmlformats.org/wordprocessingml/2006/main" xmlns:w14="http://schemas.microsoft.com/office/word/2010/wordml" xmlns:w15="http://schemas.microsoft.com/office/word/2012/wordml" xmlns:w16cex="http://schemas.microsoft.com/office/word/2018/wordml/cex" xmlns:w16cid="http://schemas.microsoft.com/office/word/2016/wordml/cid" xmlns:w16="http://schemas.microsoft.com/office/word/2018/wordml" xmlns:w16se="http://schemas.microsoft.com/office/word/2015/wordml/symex" xmlns:wpg="http://schemas.microsoft.com/office/word/2010/wordprocessingGroup" xmlns:wpi="http://schemas.microsoft.com/office/word/2010/wordprocessingInk" xmlns:wne="http://schemas.microsoft.com/office/word/2006/wordml" xmlns:wps="http://schemas.microsoft.com/office/word/2010/wordprocessingShape" mc:Ignorable="w14 w15 w16se w16cid w16 w16cex wp14">
   <w:endnote w:type="separator" w:id="-1">
     <w:p>
       <w:pPr>
@@ -4239,10 +4172,10 @@
 </file>
 
 <file path=word/footer1.xml><?xml version="1.0" encoding="utf-8"?>
-<w:ftr xmlns:wpc="http://schemas.microsoft.com/office/word/2010/wordprocessingCanvas" xmlns:mc="http://schemas.openxmlformats.org/markup-compatibility/2006" xmlns:o="urn:schemas-microsoft-com:office:office" xmlns:r="http://schemas.openxmlformats.org/officeDocument/2006/relationships" xmlns:m="http://schemas.openxmlformats.org/officeDocument/2006/math" xmlns:v="urn:schemas-microsoft-com:vml" xmlns:wp14="http://schemas.microsoft.com/office/word/2010/wordprocessingDrawing" xmlns:wp="http://schemas.openxmlformats.org/drawingml/2006/wordprocessingDrawing" xmlns:w10="urn:schemas-microsoft-com:office:word" xmlns:w="http://schemas.openxmlformats.org/wordprocessingml/2006/main" xmlns:w14="http://schemas.microsoft.com/office/word/2010/wordml" xmlns:w15="http://schemas.microsoft.com/office/word/2012/wordml" xmlns:wpg="http://schemas.microsoft.com/office/word/2010/wordprocessingGroup" xmlns:wpi="http://schemas.microsoft.com/office/word/2010/wordprocessingInk" xmlns:wne="http://schemas.microsoft.com/office/word/2006/wordml" xmlns:wps="http://schemas.microsoft.com/office/word/2010/wordprocessingShape" mc:Ignorable="w14 w15 wp14">
+<w:ftr xmlns:wpc="http://schemas.microsoft.com/office/word/2010/wordprocessingCanvas" xmlns:cx="http://schemas.microsoft.com/office/drawing/2014/chartex" xmlns:cx1="http://schemas.microsoft.com/office/drawing/2015/9/8/chartex" xmlns:cx2="http://schemas.microsoft.com/office/drawing/2015/10/21/chartex" xmlns:cx3="http://schemas.microsoft.com/office/drawing/2016/5/9/chartex" xmlns:cx4="http://schemas.microsoft.com/office/drawing/2016/5/10/chartex" xmlns:cx5="http://schemas.microsoft.com/office/drawing/2016/5/11/chartex" xmlns:cx6="http://schemas.microsoft.com/office/drawing/2016/5/12/chartex" xmlns:cx7="http://schemas.microsoft.com/office/drawing/2016/5/13/chartex" xmlns:cx8="http://schemas.microsoft.com/office/drawing/2016/5/14/chartex" xmlns:mc="http://schemas.openxmlformats.org/markup-compatibility/2006" xmlns:aink="http://schemas.microsoft.com/office/drawing/2016/ink" xmlns:am3d="http://schemas.microsoft.com/office/drawing/2017/model3d" xmlns:o="urn:schemas-microsoft-com:office:office" xmlns:r="http://schemas.openxmlformats.org/officeDocument/2006/relationships" xmlns:m="http://schemas.openxmlformats.org/officeDocument/2006/math" xmlns:v="urn:schemas-microsoft-com:vml" xmlns:wp14="http://schemas.microsoft.com/office/word/2010/wordprocessingDrawing" xmlns:wp="http://schemas.openxmlformats.org/drawingml/2006/wordprocessingDrawing" xmlns:w10="urn:schemas-microsoft-com:office:word" xmlns:w="http://schemas.openxmlformats.org/wordprocessingml/2006/main" xmlns:w14="http://schemas.microsoft.com/office/word/2010/wordml" xmlns:w15="http://schemas.microsoft.com/office/word/2012/wordml" xmlns:w16cex="http://schemas.microsoft.com/office/word/2018/wordml/cex" xmlns:w16cid="http://schemas.microsoft.com/office/word/2016/wordml/cid" xmlns:w16="http://schemas.microsoft.com/office/word/2018/wordml" xmlns:w16se="http://schemas.microsoft.com/office/word/2015/wordml/symex" xmlns:wpg="http://schemas.microsoft.com/office/word/2010/wordprocessingGroup" xmlns:wpi="http://schemas.microsoft.com/office/word/2010/wordprocessingInk" xmlns:wne="http://schemas.microsoft.com/office/word/2006/wordml" xmlns:wps="http://schemas.microsoft.com/office/word/2010/wordprocessingShape" mc:Ignorable="w14 w15 w16se w16cid w16 w16cex wp14">
   <w:p>
     <w:pPr>
-      <w:pStyle w:val="Footer"/>
+      <w:pStyle w:val="Rodap"/>
       <w:rPr>
         <w:lang w:val="pt-PT"/>
       </w:rPr>
@@ -4315,7 +4248,7 @@
 </file>
 
 <file path=word/footnotes.xml><?xml version="1.0" encoding="utf-8"?>
-<w:footnotes xmlns:wpc="http://schemas.microsoft.com/office/word/2010/wordprocessingCanvas" xmlns:mc="http://schemas.openxmlformats.org/markup-compatibility/2006" xmlns:o="urn:schemas-microsoft-com:office:office" xmlns:r="http://schemas.openxmlformats.org/officeDocument/2006/relationships" xmlns:m="http://schemas.openxmlformats.org/officeDocument/2006/math" xmlns:v="urn:schemas-microsoft-com:vml" xmlns:wp14="http://schemas.microsoft.com/office/word/2010/wordprocessingDrawing" xmlns:wp="http://schemas.openxmlformats.org/drawingml/2006/wordprocessingDrawing" xmlns:w10="urn:schemas-microsoft-com:office:word" xmlns:w="http://schemas.openxmlformats.org/wordprocessingml/2006/main" xmlns:w14="http://schemas.microsoft.com/office/word/2010/wordml" xmlns:w15="http://schemas.microsoft.com/office/word/2012/wordml" xmlns:wpg="http://schemas.microsoft.com/office/word/2010/wordprocessingGroup" xmlns:wpi="http://schemas.microsoft.com/office/word/2010/wordprocessingInk" xmlns:wne="http://schemas.microsoft.com/office/word/2006/wordml" xmlns:wps="http://schemas.microsoft.com/office/word/2010/wordprocessingShape" mc:Ignorable="w14 w15 wp14">
+<w:footnotes xmlns:wpc="http://schemas.microsoft.com/office/word/2010/wordprocessingCanvas" xmlns:cx="http://schemas.microsoft.com/office/drawing/2014/chartex" xmlns:cx1="http://schemas.microsoft.com/office/drawing/2015/9/8/chartex" xmlns:cx2="http://schemas.microsoft.com/office/drawing/2015/10/21/chartex" xmlns:cx3="http://schemas.microsoft.com/office/drawing/2016/5/9/chartex" xmlns:cx4="http://schemas.microsoft.com/office/drawing/2016/5/10/chartex" xmlns:cx5="http://schemas.microsoft.com/office/drawing/2016/5/11/chartex" xmlns:cx6="http://schemas.microsoft.com/office/drawing/2016/5/12/chartex" xmlns:cx7="http://schemas.microsoft.com/office/drawing/2016/5/13/chartex" xmlns:cx8="http://schemas.microsoft.com/office/drawing/2016/5/14/chartex" xmlns:mc="http://schemas.openxmlformats.org/markup-compatibility/2006" xmlns:aink="http://schemas.microsoft.com/office/drawing/2016/ink" xmlns:am3d="http://schemas.microsoft.com/office/drawing/2017/model3d" xmlns:o="urn:schemas-microsoft-com:office:office" xmlns:r="http://schemas.openxmlformats.org/officeDocument/2006/relationships" xmlns:m="http://schemas.openxmlformats.org/officeDocument/2006/math" xmlns:v="urn:schemas-microsoft-com:vml" xmlns:wp14="http://schemas.microsoft.com/office/word/2010/wordprocessingDrawing" xmlns:wp="http://schemas.openxmlformats.org/drawingml/2006/wordprocessingDrawing" xmlns:w10="urn:schemas-microsoft-com:office:word" xmlns:w="http://schemas.openxmlformats.org/wordprocessingml/2006/main" xmlns:w14="http://schemas.microsoft.com/office/word/2010/wordml" xmlns:w15="http://schemas.microsoft.com/office/word/2012/wordml" xmlns:w16cex="http://schemas.microsoft.com/office/word/2018/wordml/cex" xmlns:w16cid="http://schemas.microsoft.com/office/word/2016/wordml/cid" xmlns:w16="http://schemas.microsoft.com/office/word/2018/wordml" xmlns:w16se="http://schemas.microsoft.com/office/word/2015/wordml/symex" xmlns:wpg="http://schemas.microsoft.com/office/word/2010/wordprocessingGroup" xmlns:wpi="http://schemas.microsoft.com/office/word/2010/wordprocessingInk" xmlns:wne="http://schemas.microsoft.com/office/word/2006/wordml" xmlns:wps="http://schemas.microsoft.com/office/word/2010/wordprocessingShape" mc:Ignorable="w14 w15 w16se w16cid w16 w16cex wp14">
   <w:footnote w:type="separator" w:id="-1">
     <w:p>
       <w:pPr>
@@ -4340,7 +4273,7 @@
 </file>
 
 <file path=word/numbering.xml><?xml version="1.0" encoding="utf-8"?>
-<w:numbering xmlns:wpc="http://schemas.microsoft.com/office/word/2010/wordprocessingCanvas" xmlns:mc="http://schemas.openxmlformats.org/markup-compatibility/2006" xmlns:o="urn:schemas-microsoft-com:office:office" xmlns:r="http://schemas.openxmlformats.org/officeDocument/2006/relationships" xmlns:m="http://schemas.openxmlformats.org/officeDocument/2006/math" xmlns:v="urn:schemas-microsoft-com:vml" xmlns:wp14="http://schemas.microsoft.com/office/word/2010/wordprocessingDrawing" xmlns:wp="http://schemas.openxmlformats.org/drawingml/2006/wordprocessingDrawing" xmlns:w10="urn:schemas-microsoft-com:office:word" xmlns:w="http://schemas.openxmlformats.org/wordprocessingml/2006/main" xmlns:w14="http://schemas.microsoft.com/office/word/2010/wordml" xmlns:w15="http://schemas.microsoft.com/office/word/2012/wordml" xmlns:wpg="http://schemas.microsoft.com/office/word/2010/wordprocessingGroup" xmlns:wpi="http://schemas.microsoft.com/office/word/2010/wordprocessingInk" xmlns:wne="http://schemas.microsoft.com/office/word/2006/wordml" xmlns:wps="http://schemas.microsoft.com/office/word/2010/wordprocessingShape" mc:Ignorable="w14 w15 wp14">
+<w:numbering xmlns:wpc="http://schemas.microsoft.com/office/word/2010/wordprocessingCanvas" xmlns:cx="http://schemas.microsoft.com/office/drawing/2014/chartex" xmlns:cx1="http://schemas.microsoft.com/office/drawing/2015/9/8/chartex" xmlns:cx2="http://schemas.microsoft.com/office/drawing/2015/10/21/chartex" xmlns:cx3="http://schemas.microsoft.com/office/drawing/2016/5/9/chartex" xmlns:cx4="http://schemas.microsoft.com/office/drawing/2016/5/10/chartex" xmlns:cx5="http://schemas.microsoft.com/office/drawing/2016/5/11/chartex" xmlns:cx6="http://schemas.microsoft.com/office/drawing/2016/5/12/chartex" xmlns:cx7="http://schemas.microsoft.com/office/drawing/2016/5/13/chartex" xmlns:cx8="http://schemas.microsoft.com/office/drawing/2016/5/14/chartex" xmlns:mc="http://schemas.openxmlformats.org/markup-compatibility/2006" xmlns:aink="http://schemas.microsoft.com/office/drawing/2016/ink" xmlns:am3d="http://schemas.microsoft.com/office/drawing/2017/model3d" xmlns:o="urn:schemas-microsoft-com:office:office" xmlns:r="http://schemas.openxmlformats.org/officeDocument/2006/relationships" xmlns:m="http://schemas.openxmlformats.org/officeDocument/2006/math" xmlns:v="urn:schemas-microsoft-com:vml" xmlns:wp14="http://schemas.microsoft.com/office/word/2010/wordprocessingDrawing" xmlns:wp="http://schemas.openxmlformats.org/drawingml/2006/wordprocessingDrawing" xmlns:w10="urn:schemas-microsoft-com:office:word" xmlns:w="http://schemas.openxmlformats.org/wordprocessingml/2006/main" xmlns:w14="http://schemas.microsoft.com/office/word/2010/wordml" xmlns:w15="http://schemas.microsoft.com/office/word/2012/wordml" xmlns:w16cex="http://schemas.microsoft.com/office/word/2018/wordml/cex" xmlns:w16cid="http://schemas.microsoft.com/office/word/2016/wordml/cid" xmlns:w16="http://schemas.microsoft.com/office/word/2018/wordml" xmlns:w16se="http://schemas.microsoft.com/office/word/2015/wordml/symex" xmlns:wpg="http://schemas.microsoft.com/office/word/2010/wordprocessingGroup" xmlns:wpi="http://schemas.microsoft.com/office/word/2010/wordprocessingInk" xmlns:wne="http://schemas.microsoft.com/office/word/2006/wordml" xmlns:wps="http://schemas.microsoft.com/office/word/2010/wordprocessingShape" mc:Ignorable="w14 w15 w16se w16cid w16 w16cex wp14">
   <w:abstractNum w:abstractNumId="0" w15:restartNumberingAfterBreak="0">
     <w:nsid w:val="FFFFFF7C"/>
     <w:multiLevelType w:val="singleLevel"/>
@@ -4533,7 +4466,7 @@
     <w:lvl w:ilvl="0" w:tplc="E6640BB8">
       <w:start w:val="1"/>
       <w:numFmt w:val="decimal"/>
-      <w:pStyle w:val="Heading2"/>
+      <w:pStyle w:val="Ttulo2"/>
       <w:lvlText w:val="%1."/>
       <w:lvlJc w:val="left"/>
       <w:pPr>
@@ -4626,7 +4559,7 @@
     <w:lvl w:ilvl="0">
       <w:start w:val="1"/>
       <w:numFmt w:val="decimal"/>
-      <w:pStyle w:val="ListNumber"/>
+      <w:pStyle w:val="Listanumerada"/>
       <w:lvlText w:val="%1."/>
       <w:lvlJc w:val="left"/>
       <w:pPr>
@@ -4752,7 +4685,7 @@
     <w:lvl w:ilvl="0">
       <w:start w:val="1"/>
       <w:numFmt w:val="bullet"/>
-      <w:pStyle w:val="ListBullet"/>
+      <w:pStyle w:val="Listacommarcas"/>
       <w:lvlText w:val=""/>
       <w:lvlJc w:val="left"/>
       <w:pPr>
@@ -4950,7 +4883,7 @@
 </file>
 
 <file path=word/styles.xml><?xml version="1.0" encoding="utf-8"?>
-<w:styles xmlns:mc="http://schemas.openxmlformats.org/markup-compatibility/2006" xmlns:r="http://schemas.openxmlformats.org/officeDocument/2006/relationships" xmlns:w="http://schemas.openxmlformats.org/wordprocessingml/2006/main" xmlns:w14="http://schemas.microsoft.com/office/word/2010/wordml" xmlns:w15="http://schemas.microsoft.com/office/word/2012/wordml" mc:Ignorable="w14 w15">
+<w:styles xmlns:mc="http://schemas.openxmlformats.org/markup-compatibility/2006" xmlns:r="http://schemas.openxmlformats.org/officeDocument/2006/relationships" xmlns:w="http://schemas.openxmlformats.org/wordprocessingml/2006/main" xmlns:w14="http://schemas.microsoft.com/office/word/2010/wordml" xmlns:w15="http://schemas.microsoft.com/office/word/2012/wordml" xmlns:w16cex="http://schemas.microsoft.com/office/word/2018/wordml/cex" xmlns:w16cid="http://schemas.microsoft.com/office/word/2016/wordml/cid" xmlns:w16="http://schemas.microsoft.com/office/word/2018/wordml" xmlns:w16se="http://schemas.microsoft.com/office/word/2015/wordml/symex" mc:Ignorable="w14 w15 w16se w16cid w16 w16cex">
   <w:docDefaults>
     <w:rPrDefault>
       <w:rPr>
@@ -4967,7 +4900,7 @@
       </w:pPr>
     </w:pPrDefault>
   </w:docDefaults>
-  <w:latentStyles w:defLockedState="0" w:defUIPriority="99" w:defSemiHidden="0" w:defUnhideWhenUsed="0" w:defQFormat="0" w:count="371">
+  <w:latentStyles w:defLockedState="0" w:defUIPriority="99" w:defSemiHidden="0" w:defUnhideWhenUsed="0" w:defQFormat="0" w:count="376">
     <w:lsdException w:name="Normal" w:uiPriority="0" w:qFormat="1"/>
     <w:lsdException w:name="heading 1" w:uiPriority="9" w:qFormat="1"/>
     <w:lsdException w:name="heading 2" w:semiHidden="1" w:uiPriority="9" w:unhideWhenUsed="1" w:qFormat="1"/>
@@ -5339,17 +5272,22 @@
     <w:lsdException w:name="List Table 5 Dark Accent 6" w:uiPriority="50"/>
     <w:lsdException w:name="List Table 6 Colorful Accent 6" w:uiPriority="51"/>
     <w:lsdException w:name="List Table 7 Colorful Accent 6" w:uiPriority="52"/>
+    <w:lsdException w:name="Mention" w:semiHidden="1" w:unhideWhenUsed="1"/>
+    <w:lsdException w:name="Smart Hyperlink" w:semiHidden="1" w:unhideWhenUsed="1"/>
+    <w:lsdException w:name="Hashtag" w:semiHidden="1" w:unhideWhenUsed="1"/>
+    <w:lsdException w:name="Unresolved Mention" w:semiHidden="1" w:unhideWhenUsed="1"/>
+    <w:lsdException w:name="Smart Link" w:semiHidden="1" w:unhideWhenUsed="1"/>
   </w:latentStyles>
   <w:style w:type="paragraph" w:default="1" w:styleId="Normal">
     <w:name w:val="Normal"/>
     <w:qFormat/>
     <w:rsid w:val="001E042A"/>
   </w:style>
-  <w:style w:type="paragraph" w:styleId="Heading1">
+  <w:style w:type="paragraph" w:styleId="Ttulo1">
     <w:name w:val="heading 1"/>
     <w:basedOn w:val="Normal"/>
     <w:next w:val="Normal"/>
-    <w:link w:val="Heading1Char"/>
+    <w:link w:val="Ttulo1Carter"/>
     <w:uiPriority w:val="9"/>
     <w:qFormat/>
     <w:pPr>
@@ -5366,11 +5304,11 @@
       <w:sz w:val="28"/>
     </w:rPr>
   </w:style>
-  <w:style w:type="paragraph" w:styleId="Heading2">
+  <w:style w:type="paragraph" w:styleId="Ttulo2">
     <w:name w:val="heading 2"/>
     <w:basedOn w:val="Normal"/>
     <w:next w:val="Normal"/>
-    <w:link w:val="Heading2Char"/>
+    <w:link w:val="Ttulo2Carter"/>
     <w:uiPriority w:val="9"/>
     <w:unhideWhenUsed/>
     <w:qFormat/>
@@ -5391,11 +5329,11 @@
       <w:sz w:val="24"/>
     </w:rPr>
   </w:style>
-  <w:style w:type="paragraph" w:styleId="Heading3">
+  <w:style w:type="paragraph" w:styleId="Ttulo3">
     <w:name w:val="heading 3"/>
     <w:basedOn w:val="Normal"/>
     <w:next w:val="Normal"/>
-    <w:link w:val="Heading3Char"/>
+    <w:link w:val="Ttulo3Carter"/>
     <w:uiPriority w:val="9"/>
     <w:semiHidden/>
     <w:unhideWhenUsed/>
@@ -5414,11 +5352,11 @@
       <w:szCs w:val="24"/>
     </w:rPr>
   </w:style>
-  <w:style w:type="paragraph" w:styleId="Heading4">
+  <w:style w:type="paragraph" w:styleId="Ttulo4">
     <w:name w:val="heading 4"/>
     <w:basedOn w:val="Normal"/>
     <w:next w:val="Normal"/>
-    <w:link w:val="Heading4Char"/>
+    <w:link w:val="Ttulo4Carter"/>
     <w:uiPriority w:val="9"/>
     <w:semiHidden/>
     <w:unhideWhenUsed/>
@@ -5437,11 +5375,11 @@
       <w:color w:val="2E74B5" w:themeColor="accent1" w:themeShade="BF"/>
     </w:rPr>
   </w:style>
-  <w:style w:type="paragraph" w:styleId="Heading5">
+  <w:style w:type="paragraph" w:styleId="Ttulo5">
     <w:name w:val="heading 5"/>
     <w:basedOn w:val="Normal"/>
     <w:next w:val="Normal"/>
-    <w:link w:val="Heading5Char"/>
+    <w:link w:val="Ttulo5Carter"/>
     <w:uiPriority w:val="9"/>
     <w:semiHidden/>
     <w:unhideWhenUsed/>
@@ -5458,11 +5396,11 @@
       <w:color w:val="2E74B5" w:themeColor="accent1" w:themeShade="BF"/>
     </w:rPr>
   </w:style>
-  <w:style w:type="paragraph" w:styleId="Heading8">
+  <w:style w:type="paragraph" w:styleId="Ttulo8">
     <w:name w:val="heading 8"/>
     <w:basedOn w:val="Normal"/>
     <w:next w:val="Normal"/>
-    <w:link w:val="Heading8Char"/>
+    <w:link w:val="Ttulo8Carter"/>
     <w:uiPriority w:val="9"/>
     <w:semiHidden/>
     <w:unhideWhenUsed/>
@@ -5480,11 +5418,11 @@
       <w:szCs w:val="21"/>
     </w:rPr>
   </w:style>
-  <w:style w:type="paragraph" w:styleId="Heading9">
+  <w:style w:type="paragraph" w:styleId="Ttulo9">
     <w:name w:val="heading 9"/>
     <w:basedOn w:val="Normal"/>
     <w:next w:val="Normal"/>
-    <w:link w:val="Heading9Char"/>
+    <w:link w:val="Ttulo9Carter"/>
     <w:uiPriority w:val="9"/>
     <w:semiHidden/>
     <w:unhideWhenUsed/>
@@ -5504,13 +5442,13 @@
       <w:szCs w:val="21"/>
     </w:rPr>
   </w:style>
-  <w:style w:type="character" w:default="1" w:styleId="DefaultParagraphFont">
+  <w:style w:type="character" w:default="1" w:styleId="Tipodeletrapredefinidodopargrafo">
     <w:name w:val="Default Paragraph Font"/>
     <w:uiPriority w:val="1"/>
     <w:semiHidden/>
     <w:unhideWhenUsed/>
   </w:style>
-  <w:style w:type="table" w:default="1" w:styleId="TableNormal">
+  <w:style w:type="table" w:default="1" w:styleId="Tabelanormal">
     <w:name w:val="Normal Table"/>
     <w:uiPriority w:val="99"/>
     <w:semiHidden/>
@@ -5525,17 +5463,17 @@
       </w:tblCellMar>
     </w:tblPr>
   </w:style>
-  <w:style w:type="numbering" w:default="1" w:styleId="NoList">
+  <w:style w:type="numbering" w:default="1" w:styleId="Semlista">
     <w:name w:val="No List"/>
     <w:uiPriority w:val="99"/>
     <w:semiHidden/>
     <w:unhideWhenUsed/>
   </w:style>
-  <w:style w:type="paragraph" w:styleId="Title">
+  <w:style w:type="paragraph" w:styleId="Ttulo">
     <w:name w:val="Title"/>
     <w:basedOn w:val="Normal"/>
     <w:next w:val="Normal"/>
-    <w:link w:val="TitleChar"/>
+    <w:link w:val="TtuloCarter"/>
     <w:uiPriority w:val="1"/>
     <w:qFormat/>
     <w:pPr>
@@ -5552,10 +5490,10 @@
       <w:sz w:val="38"/>
     </w:rPr>
   </w:style>
-  <w:style w:type="character" w:customStyle="1" w:styleId="TitleChar">
-    <w:name w:val="Title Char"/>
-    <w:basedOn w:val="DefaultParagraphFont"/>
-    <w:link w:val="Title"/>
+  <w:style w:type="character" w:customStyle="1" w:styleId="TtuloCarter">
+    <w:name w:val="Título Caráter"/>
+    <w:basedOn w:val="Tipodeletrapredefinidodopargrafo"/>
+    <w:link w:val="Ttulo"/>
     <w:uiPriority w:val="1"/>
     <w:rsid w:val="008D6D77"/>
     <w:rPr>
@@ -5566,9 +5504,9 @@
       <w:sz w:val="38"/>
     </w:rPr>
   </w:style>
-  <w:style w:type="table" w:styleId="TableGrid">
+  <w:style w:type="table" w:styleId="TabelacomGrelha">
     <w:name w:val="Table Grid"/>
-    <w:basedOn w:val="TableNormal"/>
+    <w:basedOn w:val="Tabelanormal"/>
     <w:uiPriority w:val="39"/>
     <w:pPr>
       <w:spacing w:after="0" w:line="240" w:lineRule="auto"/>
@@ -5584,11 +5522,11 @@
       </w:tblBorders>
     </w:tblPr>
   </w:style>
-  <w:style w:type="paragraph" w:styleId="Subtitle">
+  <w:style w:type="paragraph" w:styleId="Subttulo">
     <w:name w:val="Subtitle"/>
     <w:basedOn w:val="Normal"/>
     <w:next w:val="Normal"/>
-    <w:link w:val="SubtitleChar"/>
+    <w:link w:val="SubttuloCarter"/>
     <w:uiPriority w:val="2"/>
     <w:qFormat/>
     <w:rsid w:val="008D5E06"/>
@@ -5608,10 +5546,10 @@
       <w:sz w:val="24"/>
     </w:rPr>
   </w:style>
-  <w:style w:type="character" w:customStyle="1" w:styleId="SubtitleChar">
-    <w:name w:val="Subtitle Char"/>
-    <w:basedOn w:val="DefaultParagraphFont"/>
-    <w:link w:val="Subtitle"/>
+  <w:style w:type="character" w:customStyle="1" w:styleId="SubttuloCarter">
+    <w:name w:val="Subtítulo Caráter"/>
+    <w:basedOn w:val="Tipodeletrapredefinidodopargrafo"/>
+    <w:link w:val="Subttulo"/>
     <w:uiPriority w:val="2"/>
     <w:rsid w:val="008D5E06"/>
     <w:rPr>
@@ -5621,10 +5559,10 @@
       <w:sz w:val="24"/>
     </w:rPr>
   </w:style>
-  <w:style w:type="character" w:customStyle="1" w:styleId="Heading1Char">
-    <w:name w:val="Heading 1 Char"/>
-    <w:basedOn w:val="DefaultParagraphFont"/>
-    <w:link w:val="Heading1"/>
+  <w:style w:type="character" w:customStyle="1" w:styleId="Ttulo1Carter">
+    <w:name w:val="Título 1 Caráter"/>
+    <w:basedOn w:val="Tipodeletrapredefinidodopargrafo"/>
+    <w:link w:val="Ttulo1"/>
     <w:uiPriority w:val="9"/>
     <w:rPr>
       <w:b/>
@@ -5636,7 +5574,7 @@
   </w:style>
   <w:style w:type="table" w:customStyle="1" w:styleId="TipTable">
     <w:name w:val="Tip Table"/>
-    <w:basedOn w:val="TableNormal"/>
+    <w:basedOn w:val="Tabelanormal"/>
     <w:uiPriority w:val="99"/>
     <w:pPr>
       <w:spacing w:after="0" w:line="240" w:lineRule="auto"/>
@@ -5674,19 +5612,19 @@
       <w:sz w:val="16"/>
     </w:rPr>
   </w:style>
-  <w:style w:type="character" w:styleId="PlaceholderText">
+  <w:style w:type="character" w:styleId="TextodoMarcadordePosio">
     <w:name w:val="Placeholder Text"/>
-    <w:basedOn w:val="DefaultParagraphFont"/>
+    <w:basedOn w:val="Tipodeletrapredefinidodopargrafo"/>
     <w:uiPriority w:val="99"/>
     <w:semiHidden/>
     <w:rPr>
       <w:color w:val="808080"/>
     </w:rPr>
   </w:style>
-  <w:style w:type="character" w:customStyle="1" w:styleId="Heading3Char">
-    <w:name w:val="Heading 3 Char"/>
-    <w:basedOn w:val="DefaultParagraphFont"/>
-    <w:link w:val="Heading3"/>
+  <w:style w:type="character" w:customStyle="1" w:styleId="Ttulo3Carter">
+    <w:name w:val="Título 3 Caráter"/>
+    <w:basedOn w:val="Tipodeletrapredefinidodopargrafo"/>
+    <w:link w:val="Ttulo3"/>
     <w:uiPriority w:val="9"/>
     <w:semiHidden/>
     <w:rsid w:val="008D5E06"/>
@@ -5697,10 +5635,10 @@
       <w:szCs w:val="24"/>
     </w:rPr>
   </w:style>
-  <w:style w:type="character" w:customStyle="1" w:styleId="Heading2Char">
-    <w:name w:val="Heading 2 Char"/>
-    <w:basedOn w:val="DefaultParagraphFont"/>
-    <w:link w:val="Heading2"/>
+  <w:style w:type="character" w:customStyle="1" w:styleId="Ttulo2Carter">
+    <w:name w:val="Título 2 Caráter"/>
+    <w:basedOn w:val="Tipodeletrapredefinidodopargrafo"/>
+    <w:link w:val="Ttulo2"/>
     <w:uiPriority w:val="9"/>
     <w:rsid w:val="008D5E06"/>
     <w:rPr>
@@ -5710,7 +5648,7 @@
       <w:sz w:val="24"/>
     </w:rPr>
   </w:style>
-  <w:style w:type="paragraph" w:styleId="ListBullet">
+  <w:style w:type="paragraph" w:styleId="Listacommarcas">
     <w:name w:val="List Bullet"/>
     <w:basedOn w:val="Normal"/>
     <w:uiPriority w:val="11"/>
@@ -5723,10 +5661,10 @@
       <w:spacing w:after="60"/>
     </w:pPr>
   </w:style>
-  <w:style w:type="paragraph" w:styleId="Header">
+  <w:style w:type="paragraph" w:styleId="Cabealho">
     <w:name w:val="header"/>
     <w:basedOn w:val="Normal"/>
-    <w:link w:val="HeaderChar"/>
+    <w:link w:val="CabealhoCarter"/>
     <w:uiPriority w:val="99"/>
     <w:unhideWhenUsed/>
     <w:pPr>
@@ -5737,16 +5675,16 @@
       <w:spacing w:after="0" w:line="240" w:lineRule="auto"/>
     </w:pPr>
   </w:style>
-  <w:style w:type="character" w:customStyle="1" w:styleId="HeaderChar">
-    <w:name w:val="Header Char"/>
-    <w:basedOn w:val="DefaultParagraphFont"/>
-    <w:link w:val="Header"/>
+  <w:style w:type="character" w:customStyle="1" w:styleId="CabealhoCarter">
+    <w:name w:val="Cabeçalho Caráter"/>
+    <w:basedOn w:val="Tipodeletrapredefinidodopargrafo"/>
+    <w:link w:val="Cabealho"/>
     <w:uiPriority w:val="99"/>
   </w:style>
-  <w:style w:type="paragraph" w:styleId="Footer">
+  <w:style w:type="paragraph" w:styleId="Rodap">
     <w:name w:val="footer"/>
     <w:basedOn w:val="Normal"/>
-    <w:link w:val="FooterChar"/>
+    <w:link w:val="RodapCarter"/>
     <w:uiPriority w:val="99"/>
     <w:unhideWhenUsed/>
     <w:rsid w:val="001E042A"/>
@@ -5762,10 +5700,10 @@
       <w:sz w:val="20"/>
     </w:rPr>
   </w:style>
-  <w:style w:type="character" w:customStyle="1" w:styleId="FooterChar">
-    <w:name w:val="Footer Char"/>
-    <w:basedOn w:val="DefaultParagraphFont"/>
-    <w:link w:val="Footer"/>
+  <w:style w:type="character" w:customStyle="1" w:styleId="RodapCarter">
+    <w:name w:val="Rodapé Caráter"/>
+    <w:basedOn w:val="Tipodeletrapredefinidodopargrafo"/>
+    <w:link w:val="Rodap"/>
     <w:uiPriority w:val="99"/>
     <w:rsid w:val="001E042A"/>
     <w:rPr>
@@ -5775,9 +5713,9 @@
       <w:sz w:val="20"/>
     </w:rPr>
   </w:style>
-  <w:style w:type="table" w:styleId="GridTable4-Accent1">
+  <w:style w:type="table" w:styleId="TabeladeGrelha4-Destaque1">
     <w:name w:val="Grid Table 4 Accent 1"/>
-    <w:basedOn w:val="TableNormal"/>
+    <w:basedOn w:val="Tabelanormal"/>
     <w:uiPriority w:val="49"/>
     <w:pPr>
       <w:spacing w:after="0" w:line="240" w:lineRule="auto"/>
@@ -5854,9 +5792,9 @@
       </w:tcPr>
     </w:tblStylePr>
   </w:style>
-  <w:style w:type="table" w:styleId="TableGridLight">
+  <w:style w:type="table" w:styleId="TabelacomGrelhaClara">
     <w:name w:val="Grid Table Light"/>
-    <w:basedOn w:val="TableNormal"/>
+    <w:basedOn w:val="Tabelanormal"/>
     <w:uiPriority w:val="40"/>
     <w:pPr>
       <w:spacing w:after="0" w:line="240" w:lineRule="auto"/>
@@ -5874,7 +5812,7 @@
   </w:style>
   <w:style w:type="table" w:customStyle="1" w:styleId="ProjectScopeTable">
     <w:name w:val="Project Scope Table"/>
-    <w:basedOn w:val="TableNormal"/>
+    <w:basedOn w:val="Tabelanormal"/>
     <w:uiPriority w:val="99"/>
     <w:pPr>
       <w:spacing w:before="120" w:after="120" w:line="240" w:lineRule="auto"/>
@@ -5918,10 +5856,10 @@
       </w:tcPr>
     </w:tblStylePr>
   </w:style>
-  <w:style w:type="character" w:customStyle="1" w:styleId="Heading4Char">
-    <w:name w:val="Heading 4 Char"/>
-    <w:basedOn w:val="DefaultParagraphFont"/>
-    <w:link w:val="Heading4"/>
+  <w:style w:type="character" w:customStyle="1" w:styleId="Ttulo4Carter">
+    <w:name w:val="Título 4 Caráter"/>
+    <w:basedOn w:val="Tipodeletrapredefinidodopargrafo"/>
+    <w:link w:val="Ttulo4"/>
     <w:uiPriority w:val="9"/>
     <w:semiHidden/>
     <w:rsid w:val="008D5E06"/>
@@ -5932,10 +5870,10 @@
       <w:color w:val="2E74B5" w:themeColor="accent1" w:themeShade="BF"/>
     </w:rPr>
   </w:style>
-  <w:style w:type="character" w:customStyle="1" w:styleId="Heading5Char">
-    <w:name w:val="Heading 5 Char"/>
-    <w:basedOn w:val="DefaultParagraphFont"/>
-    <w:link w:val="Heading5"/>
+  <w:style w:type="character" w:customStyle="1" w:styleId="Ttulo5Carter">
+    <w:name w:val="Título 5 Caráter"/>
+    <w:basedOn w:val="Tipodeletrapredefinidodopargrafo"/>
+    <w:link w:val="Ttulo5"/>
     <w:uiPriority w:val="9"/>
     <w:semiHidden/>
     <w:rsid w:val="008D5E06"/>
@@ -5944,10 +5882,10 @@
       <w:color w:val="2E74B5" w:themeColor="accent1" w:themeShade="BF"/>
     </w:rPr>
   </w:style>
-  <w:style w:type="character" w:customStyle="1" w:styleId="Heading8Char">
-    <w:name w:val="Heading 8 Char"/>
-    <w:basedOn w:val="DefaultParagraphFont"/>
-    <w:link w:val="Heading8"/>
+  <w:style w:type="character" w:customStyle="1" w:styleId="Ttulo8Carter">
+    <w:name w:val="Título 8 Caráter"/>
+    <w:basedOn w:val="Tipodeletrapredefinidodopargrafo"/>
+    <w:link w:val="Ttulo8"/>
     <w:uiPriority w:val="9"/>
     <w:semiHidden/>
     <w:rsid w:val="008D5E06"/>
@@ -5957,10 +5895,10 @@
       <w:szCs w:val="21"/>
     </w:rPr>
   </w:style>
-  <w:style w:type="character" w:customStyle="1" w:styleId="Heading9Char">
-    <w:name w:val="Heading 9 Char"/>
-    <w:basedOn w:val="DefaultParagraphFont"/>
-    <w:link w:val="Heading9"/>
+  <w:style w:type="character" w:customStyle="1" w:styleId="Ttulo9Carter">
+    <w:name w:val="Título 9 Caráter"/>
+    <w:basedOn w:val="Tipodeletrapredefinidodopargrafo"/>
+    <w:link w:val="Ttulo9"/>
     <w:uiPriority w:val="9"/>
     <w:semiHidden/>
     <w:rsid w:val="008D5E06"/>
@@ -5972,9 +5910,9 @@
       <w:szCs w:val="21"/>
     </w:rPr>
   </w:style>
-  <w:style w:type="character" w:styleId="IntenseEmphasis">
+  <w:style w:type="character" w:styleId="nfaseIntensa">
     <w:name w:val="Intense Emphasis"/>
-    <w:basedOn w:val="DefaultParagraphFont"/>
+    <w:basedOn w:val="Tipodeletrapredefinidodopargrafo"/>
     <w:uiPriority w:val="21"/>
     <w:semiHidden/>
     <w:unhideWhenUsed/>
@@ -5986,11 +5924,11 @@
       <w:color w:val="2E74B5" w:themeColor="accent1" w:themeShade="BF"/>
     </w:rPr>
   </w:style>
-  <w:style w:type="paragraph" w:styleId="IntenseQuote">
+  <w:style w:type="paragraph" w:styleId="CitaoIntensa">
     <w:name w:val="Intense Quote"/>
     <w:basedOn w:val="Normal"/>
     <w:next w:val="Normal"/>
-    <w:link w:val="IntenseQuoteChar"/>
+    <w:link w:val="CitaoIntensaCarter"/>
     <w:uiPriority w:val="30"/>
     <w:semiHidden/>
     <w:unhideWhenUsed/>
@@ -6011,10 +5949,10 @@
       <w:color w:val="2E74B5" w:themeColor="accent1" w:themeShade="BF"/>
     </w:rPr>
   </w:style>
-  <w:style w:type="character" w:customStyle="1" w:styleId="IntenseQuoteChar">
-    <w:name w:val="Intense Quote Char"/>
-    <w:basedOn w:val="DefaultParagraphFont"/>
-    <w:link w:val="IntenseQuote"/>
+  <w:style w:type="character" w:customStyle="1" w:styleId="CitaoIntensaCarter">
+    <w:name w:val="Citação Intensa Caráter"/>
+    <w:basedOn w:val="Tipodeletrapredefinidodopargrafo"/>
+    <w:link w:val="CitaoIntensa"/>
     <w:uiPriority w:val="30"/>
     <w:semiHidden/>
     <w:rsid w:val="008D5E06"/>
@@ -6024,9 +5962,9 @@
       <w:color w:val="2E74B5" w:themeColor="accent1" w:themeShade="BF"/>
     </w:rPr>
   </w:style>
-  <w:style w:type="character" w:styleId="IntenseReference">
+  <w:style w:type="character" w:styleId="RefernciaIntensa">
     <w:name w:val="Intense Reference"/>
-    <w:basedOn w:val="DefaultParagraphFont"/>
+    <w:basedOn w:val="Tipodeletrapredefinidodopargrafo"/>
     <w:uiPriority w:val="32"/>
     <w:semiHidden/>
     <w:unhideWhenUsed/>
@@ -6041,7 +5979,7 @@
       <w:spacing w:val="5"/>
     </w:rPr>
   </w:style>
-  <w:style w:type="paragraph" w:styleId="BlockText">
+  <w:style w:type="paragraph" w:styleId="Textodebloco">
     <w:name w:val="Block Text"/>
     <w:basedOn w:val="Normal"/>
     <w:uiPriority w:val="99"/>
@@ -6064,9 +6002,9 @@
       <w:color w:val="2E74B5" w:themeColor="accent1" w:themeShade="BF"/>
     </w:rPr>
   </w:style>
-  <w:style w:type="character" w:styleId="Hyperlink">
+  <w:style w:type="character" w:styleId="Hiperligao">
     <w:name w:val="Hyperlink"/>
-    <w:basedOn w:val="DefaultParagraphFont"/>
+    <w:basedOn w:val="Tipodeletrapredefinidodopargrafo"/>
     <w:uiPriority w:val="99"/>
     <w:semiHidden/>
     <w:unhideWhenUsed/>
@@ -6078,7 +6016,7 @@
   </w:style>
   <w:style w:type="character" w:customStyle="1" w:styleId="UnresolvedMention1">
     <w:name w:val="Unresolved Mention1"/>
-    <w:basedOn w:val="DefaultParagraphFont"/>
+    <w:basedOn w:val="Tipodeletrapredefinidodopargrafo"/>
     <w:uiPriority w:val="99"/>
     <w:semiHidden/>
     <w:unhideWhenUsed/>
@@ -6088,7 +6026,7 @@
       <w:shd w:val="clear" w:color="auto" w:fill="E1DFDD"/>
     </w:rPr>
   </w:style>
-  <w:style w:type="paragraph" w:styleId="ListNumber">
+  <w:style w:type="paragraph" w:styleId="Listanumerada">
     <w:name w:val="List Number"/>
     <w:basedOn w:val="Normal"/>
     <w:uiPriority w:val="11"/>
@@ -6100,9 +6038,9 @@
       <w:contextualSpacing/>
     </w:pPr>
   </w:style>
-  <w:style w:type="table" w:styleId="PlainTable4">
+  <w:style w:type="table" w:styleId="TabelaSimples4">
     <w:name w:val="Plain Table 4"/>
-    <w:basedOn w:val="TableNormal"/>
+    <w:basedOn w:val="Tabelanormal"/>
     <w:uiPriority w:val="44"/>
     <w:rsid w:val="00083B37"/>
     <w:pPr>
@@ -6154,9 +6092,9 @@
       </w:tcPr>
     </w:tblStylePr>
   </w:style>
-  <w:style w:type="character" w:styleId="CommentReference">
+  <w:style w:type="character" w:styleId="Refdecomentrio">
     <w:name w:val="annotation reference"/>
-    <w:basedOn w:val="DefaultParagraphFont"/>
+    <w:basedOn w:val="Tipodeletrapredefinidodopargrafo"/>
     <w:uiPriority w:val="99"/>
     <w:semiHidden/>
     <w:unhideWhenUsed/>
@@ -6166,10 +6104,10 @@
       <w:szCs w:val="16"/>
     </w:rPr>
   </w:style>
-  <w:style w:type="paragraph" w:styleId="CommentText">
+  <w:style w:type="paragraph" w:styleId="Textodecomentrio">
     <w:name w:val="annotation text"/>
     <w:basedOn w:val="Normal"/>
-    <w:link w:val="CommentTextChar"/>
+    <w:link w:val="TextodecomentrioCarter"/>
     <w:uiPriority w:val="99"/>
     <w:semiHidden/>
     <w:unhideWhenUsed/>
@@ -6182,10 +6120,10 @@
       <w:szCs w:val="20"/>
     </w:rPr>
   </w:style>
-  <w:style w:type="character" w:customStyle="1" w:styleId="CommentTextChar">
-    <w:name w:val="Comment Text Char"/>
-    <w:basedOn w:val="DefaultParagraphFont"/>
-    <w:link w:val="CommentText"/>
+  <w:style w:type="character" w:customStyle="1" w:styleId="TextodecomentrioCarter">
+    <w:name w:val="Texto de comentário Caráter"/>
+    <w:basedOn w:val="Tipodeletrapredefinidodopargrafo"/>
+    <w:link w:val="Textodecomentrio"/>
     <w:uiPriority w:val="99"/>
     <w:semiHidden/>
     <w:rsid w:val="00B31FE5"/>
@@ -6194,11 +6132,11 @@
       <w:szCs w:val="20"/>
     </w:rPr>
   </w:style>
-  <w:style w:type="paragraph" w:styleId="CommentSubject">
+  <w:style w:type="paragraph" w:styleId="Assuntodecomentrio">
     <w:name w:val="annotation subject"/>
-    <w:basedOn w:val="CommentText"/>
-    <w:next w:val="CommentText"/>
-    <w:link w:val="CommentSubjectChar"/>
+    <w:basedOn w:val="Textodecomentrio"/>
+    <w:next w:val="Textodecomentrio"/>
+    <w:link w:val="AssuntodecomentrioCarter"/>
     <w:uiPriority w:val="99"/>
     <w:semiHidden/>
     <w:unhideWhenUsed/>
@@ -6208,10 +6146,10 @@
       <w:bCs/>
     </w:rPr>
   </w:style>
-  <w:style w:type="character" w:customStyle="1" w:styleId="CommentSubjectChar">
-    <w:name w:val="Comment Subject Char"/>
-    <w:basedOn w:val="CommentTextChar"/>
-    <w:link w:val="CommentSubject"/>
+  <w:style w:type="character" w:customStyle="1" w:styleId="AssuntodecomentrioCarter">
+    <w:name w:val="Assunto de comentário Caráter"/>
+    <w:basedOn w:val="TextodecomentrioCarter"/>
+    <w:link w:val="Assuntodecomentrio"/>
     <w:uiPriority w:val="99"/>
     <w:semiHidden/>
     <w:rsid w:val="00B31FE5"/>
@@ -6222,10 +6160,10 @@
       <w:szCs w:val="20"/>
     </w:rPr>
   </w:style>
-  <w:style w:type="paragraph" w:styleId="BalloonText">
+  <w:style w:type="paragraph" w:styleId="Textodebalo">
     <w:name w:val="Balloon Text"/>
     <w:basedOn w:val="Normal"/>
-    <w:link w:val="BalloonTextChar"/>
+    <w:link w:val="TextodebaloCarter"/>
     <w:uiPriority w:val="99"/>
     <w:semiHidden/>
     <w:unhideWhenUsed/>
@@ -6237,10 +6175,10 @@
       <w:rFonts w:ascii="Segoe UI" w:hAnsi="Segoe UI" w:cs="Segoe UI"/>
     </w:rPr>
   </w:style>
-  <w:style w:type="character" w:customStyle="1" w:styleId="BalloonTextChar">
-    <w:name w:val="Balloon Text Char"/>
-    <w:basedOn w:val="DefaultParagraphFont"/>
-    <w:link w:val="BalloonText"/>
+  <w:style w:type="character" w:customStyle="1" w:styleId="TextodebaloCarter">
+    <w:name w:val="Texto de balão Caráter"/>
+    <w:basedOn w:val="Tipodeletrapredefinidodopargrafo"/>
+    <w:link w:val="Textodebalo"/>
     <w:uiPriority w:val="99"/>
     <w:semiHidden/>
     <w:rsid w:val="00B31FE5"/>
@@ -6252,7 +6190,7 @@
 </file>
 
 <file path=word/glossary/document.xml><?xml version="1.0" encoding="utf-8"?>
-<w:glossaryDocument xmlns:wpc="http://schemas.microsoft.com/office/word/2010/wordprocessingCanvas" xmlns:mc="http://schemas.openxmlformats.org/markup-compatibility/2006" xmlns:o="urn:schemas-microsoft-com:office:office" xmlns:r="http://schemas.openxmlformats.org/officeDocument/2006/relationships" xmlns:m="http://schemas.openxmlformats.org/officeDocument/2006/math" xmlns:v="urn:schemas-microsoft-com:vml" xmlns:wp14="http://schemas.microsoft.com/office/word/2010/wordprocessingDrawing" xmlns:wp="http://schemas.openxmlformats.org/drawingml/2006/wordprocessingDrawing" xmlns:w10="urn:schemas-microsoft-com:office:word" xmlns:w="http://schemas.openxmlformats.org/wordprocessingml/2006/main" xmlns:w14="http://schemas.microsoft.com/office/word/2010/wordml" xmlns:w15="http://schemas.microsoft.com/office/word/2012/wordml" xmlns:wpg="http://schemas.microsoft.com/office/word/2010/wordprocessingGroup" xmlns:wpi="http://schemas.microsoft.com/office/word/2010/wordprocessingInk" xmlns:wne="http://schemas.microsoft.com/office/word/2006/wordml" xmlns:wps="http://schemas.microsoft.com/office/word/2010/wordprocessingShape" mc:Ignorable="w14 w15 wp14">
+<w:glossaryDocument xmlns:wpc="http://schemas.microsoft.com/office/word/2010/wordprocessingCanvas" xmlns:cx="http://schemas.microsoft.com/office/drawing/2014/chartex" xmlns:cx1="http://schemas.microsoft.com/office/drawing/2015/9/8/chartex" xmlns:cx2="http://schemas.microsoft.com/office/drawing/2015/10/21/chartex" xmlns:cx3="http://schemas.microsoft.com/office/drawing/2016/5/9/chartex" xmlns:cx4="http://schemas.microsoft.com/office/drawing/2016/5/10/chartex" xmlns:cx5="http://schemas.microsoft.com/office/drawing/2016/5/11/chartex" xmlns:cx6="http://schemas.microsoft.com/office/drawing/2016/5/12/chartex" xmlns:cx7="http://schemas.microsoft.com/office/drawing/2016/5/13/chartex" xmlns:cx8="http://schemas.microsoft.com/office/drawing/2016/5/14/chartex" xmlns:mc="http://schemas.openxmlformats.org/markup-compatibility/2006" xmlns:aink="http://schemas.microsoft.com/office/drawing/2016/ink" xmlns:am3d="http://schemas.microsoft.com/office/drawing/2017/model3d" xmlns:o="urn:schemas-microsoft-com:office:office" xmlns:r="http://schemas.openxmlformats.org/officeDocument/2006/relationships" xmlns:m="http://schemas.openxmlformats.org/officeDocument/2006/math" xmlns:v="urn:schemas-microsoft-com:vml" xmlns:wp14="http://schemas.microsoft.com/office/word/2010/wordprocessingDrawing" xmlns:wp="http://schemas.openxmlformats.org/drawingml/2006/wordprocessingDrawing" xmlns:w10="urn:schemas-microsoft-com:office:word" xmlns:w="http://schemas.openxmlformats.org/wordprocessingml/2006/main" xmlns:w14="http://schemas.microsoft.com/office/word/2010/wordml" xmlns:w15="http://schemas.microsoft.com/office/word/2012/wordml" xmlns:w16cex="http://schemas.microsoft.com/office/word/2018/wordml/cex" xmlns:w16cid="http://schemas.microsoft.com/office/word/2016/wordml/cid" xmlns:w16="http://schemas.microsoft.com/office/word/2018/wordml" xmlns:w16se="http://schemas.microsoft.com/office/word/2015/wordml/symex" xmlns:wpg="http://schemas.microsoft.com/office/word/2010/wordprocessingGroup" xmlns:wpi="http://schemas.microsoft.com/office/word/2010/wordprocessingInk" xmlns:wne="http://schemas.microsoft.com/office/word/2006/wordml" xmlns:wps="http://schemas.microsoft.com/office/word/2010/wordprocessingShape" mc:Ignorable="w14 w15 w16se w16cid w16 w16cex wp14">
   <w:docParts>
     <w:docPart>
       <w:docPartPr>
@@ -6273,7 +6211,7 @@
         <w:p>
           <w:r>
             <w:rPr>
-              <w:rStyle w:val="PlaceholderText"/>
+              <w:rStyle w:val="TextodoMarcadordePosio"/>
             </w:rPr>
             <w:t>[Title]</w:t>
           </w:r>
@@ -6285,11 +6223,11 @@
 </file>
 
 <file path=word/glossary/fontTable.xml><?xml version="1.0" encoding="utf-8"?>
-<w:fonts xmlns:mc="http://schemas.openxmlformats.org/markup-compatibility/2006" xmlns:r="http://schemas.openxmlformats.org/officeDocument/2006/relationships" xmlns:w="http://schemas.openxmlformats.org/wordprocessingml/2006/main" xmlns:w14="http://schemas.microsoft.com/office/word/2010/wordml" xmlns:w15="http://schemas.microsoft.com/office/word/2012/wordml" mc:Ignorable="w14 w15">
+<w:fonts xmlns:mc="http://schemas.openxmlformats.org/markup-compatibility/2006" xmlns:r="http://schemas.openxmlformats.org/officeDocument/2006/relationships" xmlns:w="http://schemas.openxmlformats.org/wordprocessingml/2006/main" xmlns:w14="http://schemas.microsoft.com/office/word/2010/wordml" xmlns:w15="http://schemas.microsoft.com/office/word/2012/wordml" xmlns:w16cex="http://schemas.microsoft.com/office/word/2018/wordml/cex" xmlns:w16cid="http://schemas.microsoft.com/office/word/2016/wordml/cid" xmlns:w16="http://schemas.microsoft.com/office/word/2018/wordml" xmlns:w16se="http://schemas.microsoft.com/office/word/2015/wordml/symex" mc:Ignorable="w14 w15 w16se w16cid w16 w16cex">
   <w:font w:name="Symbol">
     <w:panose1 w:val="05050102010706020507"/>
     <w:charset w:val="02"/>
-    <w:family w:val="roman"/>
+    <w:family w:val="decorative"/>
     <w:pitch w:val="variable"/>
     <w:sig w:usb0="00000000" w:usb1="10000000" w:usb2="00000000" w:usb3="00000000" w:csb0="80000000" w:csb1="00000000"/>
   </w:font>
@@ -6298,14 +6236,14 @@
     <w:charset w:val="00"/>
     <w:family w:val="roman"/>
     <w:pitch w:val="variable"/>
-    <w:sig w:usb0="E0002EFF" w:usb1="C000785B" w:usb2="00000009" w:usb3="00000000" w:csb0="000001FF" w:csb1="00000000"/>
+    <w:sig w:usb0="20002A87" w:usb1="80000000" w:usb2="00000008" w:usb3="00000000" w:csb0="000001FF" w:csb1="00000000"/>
   </w:font>
   <w:font w:name="Courier New">
     <w:panose1 w:val="02070309020205020404"/>
     <w:charset w:val="00"/>
     <w:family w:val="modern"/>
     <w:pitch w:val="fixed"/>
-    <w:sig w:usb0="E0002EFF" w:usb1="C0007843" w:usb2="00000009" w:usb3="00000000" w:csb0="000001FF" w:csb1="00000000"/>
+    <w:sig w:usb0="E0002AFF" w:usb1="C0007843" w:usb2="00000009" w:usb3="00000000" w:csb0="000001FF" w:csb1="00000000"/>
   </w:font>
   <w:font w:name="Wingdings">
     <w:panose1 w:val="05000000000000000000"/>
@@ -6319,7 +6257,7 @@
     <w:charset w:val="00"/>
     <w:family w:val="swiss"/>
     <w:pitch w:val="variable"/>
-    <w:sig w:usb0="E0002EFF" w:usb1="C000785B" w:usb2="00000009" w:usb3="00000000" w:csb0="000001FF" w:csb1="00000000"/>
+    <w:sig w:usb0="E0002AFF" w:usb1="C0007843" w:usb2="00000009" w:usb3="00000000" w:csb0="000001FF" w:csb1="00000000"/>
   </w:font>
   <w:font w:name="Arial Black">
     <w:panose1 w:val="020B0A04020102020204"/>
@@ -6347,7 +6285,7 @@
     <w:charset w:val="00"/>
     <w:family w:val="swiss"/>
     <w:pitch w:val="variable"/>
-    <w:sig w:usb0="E4002EFF" w:usb1="C000247B" w:usb2="00000009" w:usb3="00000000" w:csb0="000001FF" w:csb1="00000000"/>
+    <w:sig w:usb0="A00002EF" w:usb1="4000207B" w:usb2="00000000" w:usb3="00000000" w:csb0="0000009F" w:csb1="00000000"/>
   </w:font>
   <w:font w:name="Calibri Light">
     <w:panose1 w:val="020F0302020204030204"/>
@@ -6360,7 +6298,7 @@
 </file>
 
 <file path=word/glossary/settings.xml><?xml version="1.0" encoding="utf-8"?>
-<w:settings xmlns:mc="http://schemas.openxmlformats.org/markup-compatibility/2006" xmlns:o="urn:schemas-microsoft-com:office:office" xmlns:r="http://schemas.openxmlformats.org/officeDocument/2006/relationships" xmlns:m="http://schemas.openxmlformats.org/officeDocument/2006/math" xmlns:v="urn:schemas-microsoft-com:vml" xmlns:w10="urn:schemas-microsoft-com:office:word" xmlns:w="http://schemas.openxmlformats.org/wordprocessingml/2006/main" xmlns:w14="http://schemas.microsoft.com/office/word/2010/wordml" xmlns:w15="http://schemas.microsoft.com/office/word/2012/wordml" xmlns:sl="http://schemas.openxmlformats.org/schemaLibrary/2006/main" mc:Ignorable="w14 w15">
+<w:settings xmlns:mc="http://schemas.openxmlformats.org/markup-compatibility/2006" xmlns:o="urn:schemas-microsoft-com:office:office" xmlns:r="http://schemas.openxmlformats.org/officeDocument/2006/relationships" xmlns:m="http://schemas.openxmlformats.org/officeDocument/2006/math" xmlns:v="urn:schemas-microsoft-com:vml" xmlns:w10="urn:schemas-microsoft-com:office:word" xmlns:w="http://schemas.openxmlformats.org/wordprocessingml/2006/main" xmlns:w14="http://schemas.microsoft.com/office/word/2010/wordml" xmlns:w15="http://schemas.microsoft.com/office/word/2012/wordml" xmlns:w16cex="http://schemas.microsoft.com/office/word/2018/wordml/cex" xmlns:w16cid="http://schemas.microsoft.com/office/word/2016/wordml/cid" xmlns:w16="http://schemas.microsoft.com/office/word/2018/wordml" xmlns:w16se="http://schemas.microsoft.com/office/word/2015/wordml/symex" xmlns:sl="http://schemas.openxmlformats.org/schemaLibrary/2006/main" mc:Ignorable="w14 w15 w16se w16cid w16 w16cex">
   <w:view w:val="normal"/>
   <w:defaultTabStop w:val="708"/>
   <w:hyphenationZone w:val="425"/>
@@ -6372,13 +6310,16 @@
     <w:compatSetting w:name="enableOpenTypeFeatures" w:uri="http://schemas.microsoft.com/office/word" w:val="1"/>
     <w:compatSetting w:name="doNotFlipMirrorIndents" w:uri="http://schemas.microsoft.com/office/word" w:val="1"/>
     <w:compatSetting w:name="differentiateMultirowTableHeaders" w:uri="http://schemas.microsoft.com/office/word" w:val="1"/>
+    <w:compatSetting w:name="useWord2013TrackBottomHyphenation" w:uri="http://schemas.microsoft.com/office/word" w:val="1"/>
   </w:compat>
   <w:rsids>
     <w:rsidRoot w:val="005B27C6"/>
     <w:rsid w:val="000926C6"/>
+    <w:rsid w:val="002141D4"/>
     <w:rsid w:val="0032599C"/>
     <w:rsid w:val="003D0AE1"/>
     <w:rsid w:val="00450380"/>
+    <w:rsid w:val="00504706"/>
     <w:rsid w:val="005B27C6"/>
     <w:rsid w:val="006F3A07"/>
     <w:rsid w:val="00855626"/>
@@ -6402,14 +6343,14 @@
   </m:mathPr>
   <w:themeFontLang w:val="pt-PT"/>
   <w:clrSchemeMapping w:bg1="light1" w:t1="dark1" w:bg2="light2" w:t2="dark2" w:accent1="accent1" w:accent2="accent2" w:accent3="accent3" w:accent4="accent4" w:accent5="accent5" w:accent6="accent6" w:hyperlink="hyperlink" w:followedHyperlink="followedHyperlink"/>
-  <w:decimalSymbol w:val="."/>
-  <w:listSeparator w:val=","/>
+  <w:decimalSymbol w:val=","/>
+  <w:listSeparator w:val=";"/>
   <w15:chartTrackingRefBased/>
 </w:settings>
 </file>
 
 <file path=word/glossary/styles.xml><?xml version="1.0" encoding="utf-8"?>
-<w:styles xmlns:mc="http://schemas.openxmlformats.org/markup-compatibility/2006" xmlns:r="http://schemas.openxmlformats.org/officeDocument/2006/relationships" xmlns:w="http://schemas.openxmlformats.org/wordprocessingml/2006/main" xmlns:w14="http://schemas.microsoft.com/office/word/2010/wordml" xmlns:w15="http://schemas.microsoft.com/office/word/2012/wordml" mc:Ignorable="w14 w15">
+<w:styles xmlns:mc="http://schemas.openxmlformats.org/markup-compatibility/2006" xmlns:r="http://schemas.openxmlformats.org/officeDocument/2006/relationships" xmlns:w="http://schemas.openxmlformats.org/wordprocessingml/2006/main" xmlns:w14="http://schemas.microsoft.com/office/word/2010/wordml" xmlns:w15="http://schemas.microsoft.com/office/word/2012/wordml" xmlns:w16cex="http://schemas.microsoft.com/office/word/2018/wordml/cex" xmlns:w16cid="http://schemas.microsoft.com/office/word/2016/wordml/cid" xmlns:w16="http://schemas.microsoft.com/office/word/2018/wordml" xmlns:w16se="http://schemas.microsoft.com/office/word/2015/wordml/symex" mc:Ignorable="w14 w15 w16se w16cid w16 w16cex">
   <w:docDefaults>
     <w:rPrDefault>
       <w:rPr>
@@ -6425,7 +6366,7 @@
       </w:pPr>
     </w:pPrDefault>
   </w:docDefaults>
-  <w:latentStyles w:defLockedState="0" w:defUIPriority="99" w:defSemiHidden="0" w:defUnhideWhenUsed="0" w:defQFormat="0" w:count="371">
+  <w:latentStyles w:defLockedState="0" w:defUIPriority="99" w:defSemiHidden="0" w:defUnhideWhenUsed="0" w:defQFormat="0" w:count="376">
     <w:lsdException w:name="Normal" w:uiPriority="0" w:qFormat="1"/>
     <w:lsdException w:name="heading 1" w:uiPriority="9" w:qFormat="1"/>
     <w:lsdException w:name="heading 2" w:semiHidden="1" w:uiPriority="9" w:unhideWhenUsed="1" w:qFormat="1"/>
@@ -6797,18 +6738,23 @@
     <w:lsdException w:name="List Table 5 Dark Accent 6" w:uiPriority="50"/>
     <w:lsdException w:name="List Table 6 Colorful Accent 6" w:uiPriority="51"/>
     <w:lsdException w:name="List Table 7 Colorful Accent 6" w:uiPriority="52"/>
+    <w:lsdException w:name="Mention" w:semiHidden="1" w:unhideWhenUsed="1"/>
+    <w:lsdException w:name="Smart Hyperlink" w:semiHidden="1" w:unhideWhenUsed="1"/>
+    <w:lsdException w:name="Hashtag" w:semiHidden="1" w:unhideWhenUsed="1"/>
+    <w:lsdException w:name="Unresolved Mention" w:semiHidden="1" w:unhideWhenUsed="1"/>
+    <w:lsdException w:name="Smart Link" w:semiHidden="1" w:unhideWhenUsed="1"/>
   </w:latentStyles>
   <w:style w:type="paragraph" w:default="1" w:styleId="Normal">
     <w:name w:val="Normal"/>
     <w:qFormat/>
   </w:style>
-  <w:style w:type="character" w:default="1" w:styleId="DefaultParagraphFont">
+  <w:style w:type="character" w:default="1" w:styleId="Tipodeletrapredefinidodopargrafo">
     <w:name w:val="Default Paragraph Font"/>
     <w:uiPriority w:val="1"/>
     <w:semiHidden/>
     <w:unhideWhenUsed/>
   </w:style>
-  <w:style w:type="table" w:default="1" w:styleId="TableNormal">
+  <w:style w:type="table" w:default="1" w:styleId="Tabelanormal">
     <w:name w:val="Normal Table"/>
     <w:uiPriority w:val="99"/>
     <w:semiHidden/>
@@ -6823,185 +6769,15 @@
       </w:tblCellMar>
     </w:tblPr>
   </w:style>
-  <w:style w:type="numbering" w:default="1" w:styleId="NoList">
+  <w:style w:type="numbering" w:default="1" w:styleId="Semlista">
     <w:name w:val="No List"/>
     <w:uiPriority w:val="99"/>
     <w:semiHidden/>
     <w:unhideWhenUsed/>
   </w:style>
-  <w:style w:type="paragraph" w:customStyle="1" w:styleId="5AC94F3C40444E78B830D2334CBEB187">
-    <w:name w:val="5AC94F3C40444E78B830D2334CBEB187"/>
-  </w:style>
-  <w:style w:type="paragraph" w:customStyle="1" w:styleId="B56EFC0A3E3042E4AC5C7997B3AD6305">
-    <w:name w:val="B56EFC0A3E3042E4AC5C7997B3AD6305"/>
-  </w:style>
-  <w:style w:type="paragraph" w:customStyle="1" w:styleId="E61E5CCD05D945FA8DAF539C67066192">
-    <w:name w:val="E61E5CCD05D945FA8DAF539C67066192"/>
-  </w:style>
-  <w:style w:type="paragraph" w:customStyle="1" w:styleId="06B81B38856A4D61A7B14C64E1E33127">
-    <w:name w:val="06B81B38856A4D61A7B14C64E1E33127"/>
-  </w:style>
-  <w:style w:type="paragraph" w:customStyle="1" w:styleId="5D2F8FEB30E44839A71AF9FF7A7CA7A5">
-    <w:name w:val="5D2F8FEB30E44839A71AF9FF7A7CA7A5"/>
-  </w:style>
-  <w:style w:type="paragraph" w:customStyle="1" w:styleId="F08ABC9BA95044CD9BCE4C5A3CBA53F9">
-    <w:name w:val="F08ABC9BA95044CD9BCE4C5A3CBA53F9"/>
-  </w:style>
-  <w:style w:type="paragraph" w:customStyle="1" w:styleId="A1A929A3BC8A4319B22425DB0EBE21FF">
-    <w:name w:val="A1A929A3BC8A4319B22425DB0EBE21FF"/>
-  </w:style>
-  <w:style w:type="paragraph" w:customStyle="1" w:styleId="BE3EA13F7AB94AD2938E02891716EBE7">
-    <w:name w:val="BE3EA13F7AB94AD2938E02891716EBE7"/>
-  </w:style>
-  <w:style w:type="paragraph" w:customStyle="1" w:styleId="E8313B593E744FD6A4DA07D2158F661C">
-    <w:name w:val="E8313B593E744FD6A4DA07D2158F661C"/>
-  </w:style>
-  <w:style w:type="paragraph" w:customStyle="1" w:styleId="BFA3CE72CD1247558293BE28714E9DAB">
-    <w:name w:val="BFA3CE72CD1247558293BE28714E9DAB"/>
-  </w:style>
-  <w:style w:type="paragraph" w:customStyle="1" w:styleId="97ABC819D9064F06891C120029150493">
-    <w:name w:val="97ABC819D9064F06891C120029150493"/>
-  </w:style>
-  <w:style w:type="paragraph" w:customStyle="1" w:styleId="63C729EADE154055A462B0635AF3DCFA">
-    <w:name w:val="63C729EADE154055A462B0635AF3DCFA"/>
-  </w:style>
-  <w:style w:type="paragraph" w:customStyle="1" w:styleId="293787F335C64A57ADEA72CCEF886469">
-    <w:name w:val="293787F335C64A57ADEA72CCEF886469"/>
-  </w:style>
-  <w:style w:type="paragraph" w:customStyle="1" w:styleId="6F66077F998544B49ED0DBF7086ED68C">
-    <w:name w:val="6F66077F998544B49ED0DBF7086ED68C"/>
-  </w:style>
-  <w:style w:type="paragraph" w:customStyle="1" w:styleId="3659F58A9C3947788277B2E747F312DF">
-    <w:name w:val="3659F58A9C3947788277B2E747F312DF"/>
-  </w:style>
-  <w:style w:type="paragraph" w:customStyle="1" w:styleId="EECBC0BDC4FF428BA666BDB413096C00">
-    <w:name w:val="EECBC0BDC4FF428BA666BDB413096C00"/>
-  </w:style>
-  <w:style w:type="paragraph" w:customStyle="1" w:styleId="6F362EDA257A4FABA7B22430D748409A">
-    <w:name w:val="6F362EDA257A4FABA7B22430D748409A"/>
-  </w:style>
-  <w:style w:type="paragraph" w:customStyle="1" w:styleId="15A5C76689004EE3901544282A8D4BD0">
-    <w:name w:val="15A5C76689004EE3901544282A8D4BD0"/>
-  </w:style>
-  <w:style w:type="paragraph" w:customStyle="1" w:styleId="E0B0296831B843039453F25C1CE06361">
-    <w:name w:val="E0B0296831B843039453F25C1CE06361"/>
-  </w:style>
-  <w:style w:type="paragraph" w:customStyle="1" w:styleId="5F5A5F92341842ADB7C4C81F288A2D24">
-    <w:name w:val="5F5A5F92341842ADB7C4C81F288A2D24"/>
-  </w:style>
-  <w:style w:type="paragraph" w:customStyle="1" w:styleId="39B29B938B18481CA489C686E0EE1C78">
-    <w:name w:val="39B29B938B18481CA489C686E0EE1C78"/>
-  </w:style>
-  <w:style w:type="paragraph" w:customStyle="1" w:styleId="CD55A2B107B345B5AD21A3D573AC85F1">
-    <w:name w:val="CD55A2B107B345B5AD21A3D573AC85F1"/>
-  </w:style>
-  <w:style w:type="paragraph" w:customStyle="1" w:styleId="39D7FE0906FC43CF9E903AA27D24171F">
-    <w:name w:val="39D7FE0906FC43CF9E903AA27D24171F"/>
-  </w:style>
-  <w:style w:type="paragraph" w:customStyle="1" w:styleId="5F4C12D3316D46C8BCBCBB38F338F251">
-    <w:name w:val="5F4C12D3316D46C8BCBCBB38F338F251"/>
-  </w:style>
-  <w:style w:type="paragraph" w:customStyle="1" w:styleId="D61260C25707459BBF0F18CE5DA92F79">
-    <w:name w:val="D61260C25707459BBF0F18CE5DA92F79"/>
-  </w:style>
-  <w:style w:type="paragraph" w:customStyle="1" w:styleId="AF7CDF80B6064FCF9505AB45B130EEB1">
-    <w:name w:val="AF7CDF80B6064FCF9505AB45B130EEB1"/>
-  </w:style>
-  <w:style w:type="paragraph" w:customStyle="1" w:styleId="436F362DFB0C4957BC2D173159FFA1E4">
-    <w:name w:val="436F362DFB0C4957BC2D173159FFA1E4"/>
-  </w:style>
-  <w:style w:type="paragraph" w:customStyle="1" w:styleId="1362D0F496B841C2A2BE4B13D15E8CB5">
-    <w:name w:val="1362D0F496B841C2A2BE4B13D15E8CB5"/>
-  </w:style>
-  <w:style w:type="paragraph" w:customStyle="1" w:styleId="EA2ED3E722BC401C9B4FF48CFC72D8D3">
-    <w:name w:val="EA2ED3E722BC401C9B4FF48CFC72D8D3"/>
-  </w:style>
-  <w:style w:type="paragraph" w:customStyle="1" w:styleId="028F8A2C0F774899BB236E890F52756E">
-    <w:name w:val="028F8A2C0F774899BB236E890F52756E"/>
-  </w:style>
-  <w:style w:type="paragraph" w:customStyle="1" w:styleId="0B88D033321F410C99C1009F015A3C0B">
-    <w:name w:val="0B88D033321F410C99C1009F015A3C0B"/>
-  </w:style>
-  <w:style w:type="paragraph" w:customStyle="1" w:styleId="334CEB6D71CF41E1AA62D308D4E8243D">
-    <w:name w:val="334CEB6D71CF41E1AA62D308D4E8243D"/>
-  </w:style>
-  <w:style w:type="paragraph" w:customStyle="1" w:styleId="1D2871BED3724CE3A060121810A764DD">
-    <w:name w:val="1D2871BED3724CE3A060121810A764DD"/>
-  </w:style>
-  <w:style w:type="paragraph" w:customStyle="1" w:styleId="C1DC60D68C5946D494F850C28D07BB5E">
-    <w:name w:val="C1DC60D68C5946D494F850C28D07BB5E"/>
-  </w:style>
-  <w:style w:type="paragraph" w:customStyle="1" w:styleId="814B318A28424605873B2C137150D766">
-    <w:name w:val="814B318A28424605873B2C137150D766"/>
-  </w:style>
-  <w:style w:type="paragraph" w:customStyle="1" w:styleId="50F03A021D6249AAAB68E5F6146B103D">
-    <w:name w:val="50F03A021D6249AAAB68E5F6146B103D"/>
-  </w:style>
-  <w:style w:type="paragraph" w:customStyle="1" w:styleId="200F1EB5FBA945028B003910F0EFFA5A">
-    <w:name w:val="200F1EB5FBA945028B003910F0EFFA5A"/>
-  </w:style>
-  <w:style w:type="paragraph" w:customStyle="1" w:styleId="B84495339AE14962BCC78646C738334F">
-    <w:name w:val="B84495339AE14962BCC78646C738334F"/>
-  </w:style>
-  <w:style w:type="paragraph" w:customStyle="1" w:styleId="4A72DE60E1CF4A4088C7B420A0CD34AE">
-    <w:name w:val="4A72DE60E1CF4A4088C7B420A0CD34AE"/>
-    <w:rsid w:val="005B27C6"/>
-  </w:style>
-  <w:style w:type="paragraph" w:customStyle="1" w:styleId="89029B3B5BE74BB7988CFD4621E968C9">
-    <w:name w:val="89029B3B5BE74BB7988CFD4621E968C9"/>
-    <w:rsid w:val="005B27C6"/>
-  </w:style>
-  <w:style w:type="paragraph" w:customStyle="1" w:styleId="70F8982C3FCE4C4FB3A93FF96EBDF9C1">
-    <w:name w:val="70F8982C3FCE4C4FB3A93FF96EBDF9C1"/>
-    <w:rsid w:val="005B27C6"/>
-  </w:style>
-  <w:style w:type="paragraph" w:customStyle="1" w:styleId="94A66AB2639A456B9EC8876035CFA000">
-    <w:name w:val="94A66AB2639A456B9EC8876035CFA000"/>
-    <w:rsid w:val="005B27C6"/>
-  </w:style>
-  <w:style w:type="paragraph" w:customStyle="1" w:styleId="C7DD6A11B2AA4828B521609C2B21279C">
-    <w:name w:val="C7DD6A11B2AA4828B521609C2B21279C"/>
-    <w:rsid w:val="005B27C6"/>
-  </w:style>
-  <w:style w:type="paragraph" w:customStyle="1" w:styleId="5584DFDA28EF4B98B0FDC32C800EFB91">
-    <w:name w:val="5584DFDA28EF4B98B0FDC32C800EFB91"/>
-    <w:rsid w:val="005B27C6"/>
-  </w:style>
-  <w:style w:type="paragraph" w:customStyle="1" w:styleId="CDB12AD671234DB5ACB5DDA57A16EA5A">
-    <w:name w:val="CDB12AD671234DB5ACB5DDA57A16EA5A"/>
-    <w:rsid w:val="005B27C6"/>
-  </w:style>
-  <w:style w:type="paragraph" w:customStyle="1" w:styleId="D2CD9110B4C3474E8CF4C86C84E12CA1">
-    <w:name w:val="D2CD9110B4C3474E8CF4C86C84E12CA1"/>
-    <w:rsid w:val="005B27C6"/>
-  </w:style>
-  <w:style w:type="paragraph" w:customStyle="1" w:styleId="15CDB2743A72401CB14996596F2ACA9A">
-    <w:name w:val="15CDB2743A72401CB14996596F2ACA9A"/>
-    <w:rsid w:val="005B27C6"/>
-  </w:style>
-  <w:style w:type="paragraph" w:customStyle="1" w:styleId="ED44D8F1667C4DDB91348F880FBA893A">
-    <w:name w:val="ED44D8F1667C4DDB91348F880FBA893A"/>
-    <w:rsid w:val="005B27C6"/>
-  </w:style>
-  <w:style w:type="paragraph" w:customStyle="1" w:styleId="4889F9592D0440308E0747C206C3418B">
-    <w:name w:val="4889F9592D0440308E0747C206C3418B"/>
-    <w:rsid w:val="005B27C6"/>
-  </w:style>
-  <w:style w:type="paragraph" w:customStyle="1" w:styleId="8E93A5D6C631440B911BB4F3FCAF1A5B">
-    <w:name w:val="8E93A5D6C631440B911BB4F3FCAF1A5B"/>
-    <w:rsid w:val="005B27C6"/>
-  </w:style>
-  <w:style w:type="paragraph" w:customStyle="1" w:styleId="F51BCB29E2294D22995A39A2F7D513E0">
-    <w:name w:val="F51BCB29E2294D22995A39A2F7D513E0"/>
-    <w:rsid w:val="005B27C6"/>
-  </w:style>
-  <w:style w:type="paragraph" w:customStyle="1" w:styleId="C063659DF8A04F2997341730ED11F10B">
-    <w:name w:val="C063659DF8A04F2997341730ED11F10B"/>
-    <w:rsid w:val="0032599C"/>
-  </w:style>
-  <w:style w:type="character" w:styleId="PlaceholderText">
+  <w:style w:type="character" w:styleId="TextodoMarcadordePosio">
     <w:name w:val="Placeholder Text"/>
-    <w:basedOn w:val="DefaultParagraphFont"/>
+    <w:basedOn w:val="Tipodeletrapredefinidodopargrafo"/>
     <w:uiPriority w:val="99"/>
     <w:semiHidden/>
     <w:rsid w:val="0032599C"/>
@@ -7009,27 +6785,11 @@
       <w:color w:val="808080"/>
     </w:rPr>
   </w:style>
-  <w:style w:type="paragraph" w:customStyle="1" w:styleId="47CBE933A7FC430987C39B5CCBDF996B">
-    <w:name w:val="47CBE933A7FC430987C39B5CCBDF996B"/>
-    <w:rsid w:val="0032599C"/>
-  </w:style>
-  <w:style w:type="paragraph" w:customStyle="1" w:styleId="292EE2449AD54C4B95CBFED2CBA5C7AC">
-    <w:name w:val="292EE2449AD54C4B95CBFED2CBA5C7AC"/>
-    <w:rsid w:val="0032599C"/>
-  </w:style>
-  <w:style w:type="paragraph" w:customStyle="1" w:styleId="C5C208F774EB43E58CF41460B7129264">
-    <w:name w:val="C5C208F774EB43E58CF41460B7129264"/>
-    <w:rsid w:val="0032599C"/>
-  </w:style>
-  <w:style w:type="paragraph" w:customStyle="1" w:styleId="7D3EAA5A4C454C0C9678D5BAD955BDCC">
-    <w:name w:val="7D3EAA5A4C454C0C9678D5BAD955BDCC"/>
-    <w:rsid w:val="0032599C"/>
-  </w:style>
 </w:styles>
 </file>
 
 <file path=word/glossary/webSettings.xml><?xml version="1.0" encoding="utf-8"?>
-<w:webSettings xmlns:mc="http://schemas.openxmlformats.org/markup-compatibility/2006" xmlns:r="http://schemas.openxmlformats.org/officeDocument/2006/relationships" xmlns:w="http://schemas.openxmlformats.org/wordprocessingml/2006/main" xmlns:w14="http://schemas.microsoft.com/office/word/2010/wordml" xmlns:w15="http://schemas.microsoft.com/office/word/2012/wordml" mc:Ignorable="w14 w15">
+<w:webSettings xmlns:mc="http://schemas.openxmlformats.org/markup-compatibility/2006" xmlns:r="http://schemas.openxmlformats.org/officeDocument/2006/relationships" xmlns:w="http://schemas.openxmlformats.org/wordprocessingml/2006/main" xmlns:w14="http://schemas.microsoft.com/office/word/2010/wordml" xmlns:w15="http://schemas.microsoft.com/office/word/2012/wordml" xmlns:w16cex="http://schemas.microsoft.com/office/word/2018/wordml/cex" xmlns:w16cid="http://schemas.microsoft.com/office/word/2016/wordml/cid" xmlns:w16="http://schemas.microsoft.com/office/word/2018/wordml" xmlns:w16se="http://schemas.microsoft.com/office/word/2015/wordml/symex" mc:Ignorable="w14 w15 w16se w16cid w16 w16cex">
   <w:optimizeForBrowser/>
   <w:allowPNG/>
 </w:webSettings>
@@ -7294,4 +7054,16 @@
     </a:ext>
   </a:extLst>
 </a:theme>
+</file>
+
+<file path=customXml/item1.xml><?xml version="1.0" encoding="utf-8"?>
+<b:Sources xmlns:b="http://schemas.openxmlformats.org/officeDocument/2006/bibliography" xmlns="http://schemas.openxmlformats.org/officeDocument/2006/bibliography" SelectedStyle="/APASixthEditionOfficeOnline.xsl" StyleName="APA" Version="6"/>
+</file>
+
+<file path=customXml/itemProps1.xml><?xml version="1.0" encoding="utf-8"?>
+<ds:datastoreItem xmlns:ds="http://schemas.openxmlformats.org/officeDocument/2006/customXml" ds:itemID="{8D620F67-9E4E-D944-BFBD-AF73092E2A18}">
+  <ds:schemaRefs>
+    <ds:schemaRef ds:uri="http://schemas.openxmlformats.org/officeDocument/2006/bibliography"/>
+  </ds:schemaRefs>
+</ds:datastoreItem>
 </file>
</xml_diff>

<commit_message>
Finalização do relatório do trabalho
</commit_message>
<xml_diff>
--- a/Relatório Trabalho FCG.docx
+++ b/Relatório Trabalho FCG.docx
@@ -1426,18 +1426,32 @@
           <w:tcPr>
             <w:tcW w:w="1561" w:type="pct"/>
             <w:gridSpan w:val="2"/>
-          </w:tcPr>
-          <w:p>
-            <w:pPr>
-              <w:rPr>
-                <w:lang w:val="pt-PT"/>
-              </w:rPr>
-            </w:pPr>
-            <w:r>
-              <w:rPr>
-                <w:lang w:val="pt-PT"/>
-              </w:rPr>
-              <w:t>&lt;imagem.png&gt;</w:t>
+            <w:vAlign w:val="center"/>
+          </w:tcPr>
+          <w:p>
+            <w:pPr>
+              <w:rPr>
+                <w:lang w:val="pt-PT"/>
+              </w:rPr>
+            </w:pPr>
+            <w:r>
+              <w:rPr>
+                <w:lang w:val="pt-PT"/>
+              </w:rPr>
+              <w:t>referencia.png</w:t>
+            </w:r>
+          </w:p>
+          <w:p>
+            <w:pPr>
+              <w:rPr>
+                <w:lang w:val="pt-PT"/>
+              </w:rPr>
+            </w:pPr>
+            <w:r>
+              <w:rPr>
+                <w:lang w:val="pt-PT"/>
+              </w:rPr>
+              <w:t>referencia_heart.png</w:t>
             </w:r>
           </w:p>
         </w:tc>
@@ -1445,19 +1459,41 @@
           <w:tcPr>
             <w:tcW w:w="1517" w:type="pct"/>
             <w:gridSpan w:val="2"/>
-          </w:tcPr>
-          <w:p>
-            <w:pPr>
-              <w:rPr>
-                <w:lang w:val="pt-PT"/>
-              </w:rPr>
-            </w:pPr>
-            <w:r>
-              <w:rPr>
-                <w:lang w:val="pt-PT"/>
-              </w:rPr>
-              <w:t>&lt;Nome da Coleção / Nome do Objeto&gt;</w:t>
-            </w:r>
+            <w:vAlign w:val="center"/>
+          </w:tcPr>
+          <w:p>
+            <w:pPr>
+              <w:rPr>
+                <w:lang w:val="pt-PT"/>
+              </w:rPr>
+            </w:pPr>
+            <w:r>
+              <w:rPr>
+                <w:lang w:val="pt-PT"/>
+              </w:rPr>
+              <w:t>Hospital / Vaso</w:t>
+            </w:r>
+          </w:p>
+          <w:p>
+            <w:pPr>
+              <w:rPr>
+                <w:lang w:val="pt-PT"/>
+              </w:rPr>
+            </w:pPr>
+            <w:r>
+              <w:rPr>
+                <w:lang w:val="pt-PT"/>
+              </w:rPr>
+              <w:t xml:space="preserve">Casa / </w:t>
+            </w:r>
+            <w:proofErr w:type="spellStart"/>
+            <w:r>
+              <w:rPr>
+                <w:lang w:val="pt-PT"/>
+              </w:rPr>
+              <w:t>Heart</w:t>
+            </w:r>
+            <w:proofErr w:type="spellEnd"/>
           </w:p>
         </w:tc>
       </w:tr>
@@ -1528,60 +1564,50 @@
           <w:tcPr>
             <w:tcW w:w="1561" w:type="pct"/>
             <w:gridSpan w:val="2"/>
-          </w:tcPr>
-          <w:p>
-            <w:pPr>
-              <w:rPr>
-                <w:lang w:val="pt-PT"/>
-              </w:rPr>
-            </w:pPr>
-            <w:r>
-              <w:rPr>
-                <w:lang w:val="pt-PT"/>
-              </w:rPr>
-              <w:t>&lt;</w:t>
-            </w:r>
+            <w:vAlign w:val="center"/>
+          </w:tcPr>
+          <w:p>
+            <w:pPr>
+              <w:rPr>
+                <w:lang w:val="pt-PT"/>
+              </w:rPr>
+            </w:pPr>
             <w:proofErr w:type="spellStart"/>
             <w:r>
               <w:rPr>
                 <w:lang w:val="pt-PT"/>
               </w:rPr>
-              <w:t>nome_do_</w:t>
-            </w:r>
-            <w:proofErr w:type="gramStart"/>
-            <w:r>
-              <w:rPr>
-                <w:lang w:val="pt-PT"/>
-              </w:rPr>
-              <w:t>ficheiro.blend</w:t>
+              <w:t>Heart.blend</w:t>
             </w:r>
             <w:proofErr w:type="spellEnd"/>
-            <w:proofErr w:type="gramEnd"/>
-            <w:r>
-              <w:rPr>
-                <w:lang w:val="pt-PT"/>
-              </w:rPr>
-              <w:t>&gt;</w:t>
-            </w:r>
           </w:p>
         </w:tc>
         <w:tc>
           <w:tcPr>
             <w:tcW w:w="1517" w:type="pct"/>
             <w:gridSpan w:val="2"/>
-          </w:tcPr>
-          <w:p>
-            <w:pPr>
-              <w:rPr>
-                <w:lang w:val="pt-PT"/>
-              </w:rPr>
-            </w:pPr>
-            <w:r>
-              <w:rPr>
-                <w:lang w:val="pt-PT"/>
-              </w:rPr>
-              <w:t>&lt;Nome da Coleção / Nome do Objeto&gt;</w:t>
-            </w:r>
+            <w:vAlign w:val="center"/>
+          </w:tcPr>
+          <w:p>
+            <w:pPr>
+              <w:rPr>
+                <w:lang w:val="pt-PT"/>
+              </w:rPr>
+            </w:pPr>
+            <w:r>
+              <w:rPr>
+                <w:lang w:val="pt-PT"/>
+              </w:rPr>
+              <w:t xml:space="preserve">Casa / </w:t>
+            </w:r>
+            <w:proofErr w:type="spellStart"/>
+            <w:r>
+              <w:rPr>
+                <w:lang w:val="pt-PT"/>
+              </w:rPr>
+              <w:t>Heart</w:t>
+            </w:r>
+            <w:proofErr w:type="spellEnd"/>
           </w:p>
         </w:tc>
       </w:tr>
@@ -1634,47 +1660,29 @@
           <w:tcPr>
             <w:tcW w:w="1561" w:type="pct"/>
             <w:gridSpan w:val="2"/>
-          </w:tcPr>
-          <w:p>
-            <w:pPr>
-              <w:rPr>
-                <w:lang w:val="pt-PT"/>
-              </w:rPr>
-            </w:pPr>
-            <w:r>
-              <w:rPr>
-                <w:lang w:val="pt-PT"/>
-              </w:rPr>
-              <w:t>&lt;</w:t>
-            </w:r>
+            <w:vAlign w:val="center"/>
+          </w:tcPr>
+          <w:p>
+            <w:pPr>
+              <w:rPr>
+                <w:lang w:val="pt-PT"/>
+              </w:rPr>
+            </w:pPr>
             <w:proofErr w:type="spellStart"/>
             <w:r>
               <w:rPr>
                 <w:lang w:val="pt-PT"/>
               </w:rPr>
-              <w:t>nome_do_</w:t>
-            </w:r>
-            <w:proofErr w:type="gramStart"/>
-            <w:r>
-              <w:rPr>
-                <w:lang w:val="pt-PT"/>
-              </w:rPr>
-              <w:t>ficheiro.blend</w:t>
+              <w:t>Vaso.blend</w:t>
             </w:r>
             <w:proofErr w:type="spellEnd"/>
-            <w:proofErr w:type="gramEnd"/>
-            <w:r>
-              <w:rPr>
-                <w:lang w:val="pt-PT"/>
-              </w:rPr>
-              <w:t>&gt;</w:t>
-            </w:r>
           </w:p>
         </w:tc>
         <w:tc>
           <w:tcPr>
             <w:tcW w:w="1517" w:type="pct"/>
             <w:gridSpan w:val="2"/>
+            <w:vAlign w:val="center"/>
           </w:tcPr>
           <w:p>
             <w:pPr>
@@ -1848,7 +1856,7 @@
               <w:rPr>
                 <w:lang w:val="pt-PT"/>
               </w:rPr>
-              <w:t>&lt;Nome da Coleção / Nome do Objeto&gt;</w:t>
+              <w:t>Casa / Cylinder.010</w:t>
             </w:r>
           </w:p>
         </w:tc>
@@ -1878,10 +1886,89 @@
                 <w:lang w:val="pt-PT"/>
               </w:rPr>
             </w:pPr>
+            <w:r>
+              <w:rPr>
+                <w:lang w:val="pt-PT"/>
+              </w:rPr>
+              <w:t xml:space="preserve">Casa / </w:t>
+            </w:r>
+            <w:proofErr w:type="spellStart"/>
+            <w:r>
+              <w:rPr>
+                <w:lang w:val="pt-PT"/>
+              </w:rPr>
+              <w:t>Heart</w:t>
+            </w:r>
+            <w:proofErr w:type="spellEnd"/>
           </w:p>
         </w:tc>
       </w:tr>
       <w:tr>
+        <w:trPr>
+          <w:trHeight w:val="904"/>
+        </w:trPr>
+        <w:tc>
+          <w:tcPr>
+            <w:tcW w:w="1922" w:type="pct"/>
+          </w:tcPr>
+          <w:p>
+            <w:pPr>
+              <w:rPr>
+                <w:lang w:val="pt-PT"/>
+              </w:rPr>
+            </w:pPr>
+            <w:r>
+              <w:rPr>
+                <w:lang w:val="pt-PT"/>
+              </w:rPr>
+              <w:t>I</w:t>
+            </w:r>
+            <w:r>
+              <w:rPr>
+                <w:lang w:val="pt-PT"/>
+              </w:rPr>
+              <w:t>dentifique o nome de armaduras criadas e animadas pelo aluno (mínimo: 1)</w:t>
+            </w:r>
+          </w:p>
+        </w:tc>
+        <w:tc>
+          <w:tcPr>
+            <w:tcW w:w="3078" w:type="pct"/>
+            <w:gridSpan w:val="4"/>
+            <w:vAlign w:val="center"/>
+          </w:tcPr>
+          <w:p>
+            <w:pPr>
+              <w:rPr>
+                <w:lang w:val="pt-PT"/>
+              </w:rPr>
+            </w:pPr>
+            <w:proofErr w:type="spellStart"/>
+            <w:r>
+              <w:rPr>
+                <w:lang w:val="pt-PT"/>
+              </w:rPr>
+              <w:t>Character</w:t>
+            </w:r>
+            <w:proofErr w:type="spellEnd"/>
+            <w:r>
+              <w:rPr>
+                <w:lang w:val="pt-PT"/>
+              </w:rPr>
+              <w:t xml:space="preserve"> / </w:t>
+            </w:r>
+            <w:proofErr w:type="spellStart"/>
+            <w:r>
+              <w:rPr>
+                <w:lang w:val="pt-PT"/>
+              </w:rPr>
+              <w:t>Armature</w:t>
+            </w:r>
+            <w:proofErr w:type="spellEnd"/>
+          </w:p>
+        </w:tc>
+      </w:tr>
+      <w:tr>
         <w:tc>
           <w:tcPr>
             <w:tcW w:w="1922" w:type="pct"/>
@@ -1903,25 +1990,13 @@
               <w:rPr>
                 <w:lang w:val="pt-PT"/>
               </w:rPr>
-              <w:t xml:space="preserve">dentifique o nome de armaduras criadas </w:t>
-            </w:r>
-            <w:r>
-              <w:rPr>
-                <w:lang w:val="pt-PT"/>
-              </w:rPr>
-              <w:t xml:space="preserve">e animadas </w:t>
-            </w:r>
-            <w:r>
-              <w:rPr>
-                <w:lang w:val="pt-PT"/>
-              </w:rPr>
-              <w:t>pelo aluno</w:t>
-            </w:r>
-            <w:r>
-              <w:rPr>
-                <w:lang w:val="pt-PT"/>
-              </w:rPr>
-              <w:t xml:space="preserve"> (mínimo: 1)</w:t>
+              <w:t>dentifique o nome de armaduras importadas e animadas pelo aluno</w:t>
+            </w:r>
+            <w:r>
+              <w:rPr>
+                <w:lang w:val="pt-PT"/>
+              </w:rPr>
+              <w:t xml:space="preserve"> (opcional)</w:t>
             </w:r>
           </w:p>
         </w:tc>
@@ -1932,16 +2007,13 @@
           </w:tcPr>
           <w:p>
             <w:pPr>
-              <w:rPr>
-                <w:lang w:val="pt-PT"/>
-              </w:rPr>
-            </w:pPr>
-            <w:r>
-              <w:rPr>
-                <w:lang w:val="pt-PT"/>
-              </w:rPr>
-              <w:t>&lt;Nome da Coleção / Nome do Objeto&gt;</w:t>
-            </w:r>
+              <w:tabs>
+                <w:tab w:val="left" w:pos="1970"/>
+              </w:tabs>
+              <w:rPr>
+                <w:lang w:val="pt-PT"/>
+              </w:rPr>
+            </w:pPr>
           </w:p>
         </w:tc>
       </w:tr>
@@ -1977,80 +2049,6 @@
         <w:tc>
           <w:tcPr>
             <w:tcW w:w="1922" w:type="pct"/>
-            <w:vMerge w:val="restart"/>
-          </w:tcPr>
-          <w:p>
-            <w:pPr>
-              <w:rPr>
-                <w:lang w:val="pt-PT"/>
-              </w:rPr>
-            </w:pPr>
-            <w:r>
-              <w:rPr>
-                <w:lang w:val="pt-PT"/>
-              </w:rPr>
-              <w:t>I</w:t>
-            </w:r>
-            <w:r>
-              <w:rPr>
-                <w:lang w:val="pt-PT"/>
-              </w:rPr>
-              <w:t>dentifique o nome de armaduras importadas e animadas pelo aluno</w:t>
-            </w:r>
-            <w:r>
-              <w:rPr>
-                <w:lang w:val="pt-PT"/>
-              </w:rPr>
-              <w:t xml:space="preserve"> (opcional)</w:t>
-            </w:r>
-          </w:p>
-        </w:tc>
-        <w:tc>
-          <w:tcPr>
-            <w:tcW w:w="3078" w:type="pct"/>
-            <w:gridSpan w:val="4"/>
-          </w:tcPr>
-          <w:p>
-            <w:pPr>
-              <w:rPr>
-                <w:lang w:val="pt-PT"/>
-              </w:rPr>
-            </w:pPr>
-          </w:p>
-        </w:tc>
-      </w:tr>
-      <w:tr>
-        <w:tc>
-          <w:tcPr>
-            <w:tcW w:w="1922" w:type="pct"/>
-            <w:vMerge/>
-          </w:tcPr>
-          <w:p>
-            <w:pPr>
-              <w:rPr>
-                <w:lang w:val="pt-PT"/>
-              </w:rPr>
-            </w:pPr>
-          </w:p>
-        </w:tc>
-        <w:tc>
-          <w:tcPr>
-            <w:tcW w:w="3078" w:type="pct"/>
-            <w:gridSpan w:val="4"/>
-          </w:tcPr>
-          <w:p>
-            <w:pPr>
-              <w:rPr>
-                <w:lang w:val="pt-PT"/>
-              </w:rPr>
-            </w:pPr>
-          </w:p>
-        </w:tc>
-      </w:tr>
-      <w:tr>
-        <w:tc>
-          <w:tcPr>
-            <w:tcW w:w="1922" w:type="pct"/>
           </w:tcPr>
           <w:p>
             <w:pPr>
@@ -2145,7 +2143,13 @@
               <w:rPr>
                 <w:lang w:val="pt-PT"/>
               </w:rPr>
-              <w:t>1 - 800</w:t>
+              <w:t xml:space="preserve">1 - </w:t>
+            </w:r>
+            <w:r>
+              <w:rPr>
+                <w:lang w:val="pt-PT"/>
+              </w:rPr>
+              <w:t>420</w:t>
             </w:r>
           </w:p>
         </w:tc>
@@ -2212,7 +2216,6 @@
                 <w:lang w:val="pt-PT"/>
               </w:rPr>
               <w:br/>
-              <w:t>__________</w:t>
             </w:r>
           </w:p>
         </w:tc>
@@ -2595,8 +2598,29 @@
               <w:rPr>
                 <w:lang w:val="pt-PT"/>
               </w:rPr>
-              <w:t xml:space="preserve"> foram retiradas estas imagens: _______</w:t>
-            </w:r>
+              <w:t xml:space="preserve"> foram retiradas estas imagens: </w:t>
+            </w:r>
+            <w:r>
+              <w:rPr>
+                <w:u w:val="single"/>
+                <w:lang w:val="pt-PT"/>
+              </w:rPr>
+              <w:t>14</w:t>
+            </w:r>
+            <w:r>
+              <w:rPr>
+                <w:u w:val="single"/>
+                <w:lang w:val="pt-PT"/>
+              </w:rPr>
+              <w:t>4</w:t>
+            </w:r>
+          </w:p>
+          <w:p>
+            <w:pPr>
+              <w:rPr>
+                <w:lang w:val="pt-PT"/>
+              </w:rPr>
+            </w:pPr>
           </w:p>
           <w:p>
             <w:pPr>
@@ -2637,34 +2661,64 @@
               <w:rPr>
                 <w:lang w:val="pt-PT"/>
               </w:rPr>
-              <w:t>: ___________________</w:t>
-            </w:r>
-          </w:p>
-          <w:p>
-            <w:pPr>
-              <w:rPr>
-                <w:lang w:val="pt-PT"/>
-              </w:rPr>
-            </w:pPr>
-            <w:r>
-              <w:rPr>
-                <w:lang w:val="pt-PT"/>
-              </w:rPr>
-              <w:t>___________________</w:t>
-            </w:r>
-          </w:p>
-          <w:p>
-            <w:pPr>
-              <w:rPr>
-                <w:lang w:val="pt-PT"/>
-              </w:rPr>
-            </w:pPr>
-            <w:r>
-              <w:rPr>
-                <w:lang w:val="pt-PT"/>
-              </w:rPr>
-              <w:t>___________________</w:t>
-            </w:r>
+              <w:t xml:space="preserve">: </w:t>
+            </w:r>
+          </w:p>
+          <w:p>
+            <w:pPr>
+              <w:rPr>
+                <w:u w:val="single"/>
+                <w:lang w:val="pt-PT"/>
+              </w:rPr>
+            </w:pPr>
+            <w:proofErr w:type="spellStart"/>
+            <w:r>
+              <w:rPr>
+                <w:u w:val="single"/>
+                <w:lang w:val="pt-PT"/>
+              </w:rPr>
+              <w:t>Area</w:t>
+            </w:r>
+            <w:proofErr w:type="spellEnd"/>
+            <w:r>
+              <w:rPr>
+                <w:u w:val="single"/>
+                <w:lang w:val="pt-PT"/>
+              </w:rPr>
+              <w:t xml:space="preserve"> </w:t>
+            </w:r>
+          </w:p>
+          <w:p>
+            <w:pPr>
+              <w:rPr>
+                <w:u w:val="single"/>
+                <w:lang w:val="pt-PT"/>
+              </w:rPr>
+            </w:pPr>
+            <w:proofErr w:type="spellStart"/>
+            <w:r>
+              <w:rPr>
+                <w:u w:val="single"/>
+                <w:lang w:val="pt-PT"/>
+              </w:rPr>
+              <w:t>Point</w:t>
+            </w:r>
+            <w:proofErr w:type="spellEnd"/>
+            <w:r>
+              <w:rPr>
+                <w:u w:val="single"/>
+                <w:lang w:val="pt-PT"/>
+              </w:rPr>
+              <w:t xml:space="preserve"> </w:t>
+            </w:r>
+          </w:p>
+          <w:p>
+            <w:pPr>
+              <w:rPr>
+                <w:u w:val="single"/>
+                <w:lang w:val="pt-PT"/>
+              </w:rPr>
+            </w:pPr>
           </w:p>
           <w:p>
             <w:pPr>
@@ -2716,6 +2770,9 @@
         </w:tc>
       </w:tr>
       <w:tr>
+        <w:trPr>
+          <w:trHeight w:val="1684"/>
+        </w:trPr>
         <w:tc>
           <w:tcPr>
             <w:tcW w:w="1513" w:type="pct"/>
@@ -2747,21 +2804,24 @@
             </w:r>
           </w:p>
           <w:p>
-            <w:pPr>
-              <w:rPr>
-                <w:lang w:val="pt-PT"/>
-              </w:rPr>
-            </w:pPr>
+            <w:r>
+              <w:fldChar w:fldCharType="begin"/>
+            </w:r>
+            <w:r>
+              <w:instrText xml:space="preserve"> INCLUDEPICTURE "https://cdn.discordapp.com/attachments/627141538111291394/863083410637324339/Global.png" \* MERGEFORMATINET </w:instrText>
+            </w:r>
+            <w:r>
+              <w:fldChar w:fldCharType="separate"/>
+            </w:r>
             <w:r>
               <w:rPr>
                 <w:noProof/>
-                <w:lang w:val="pt-PT" w:eastAsia="pt-PT"/>
               </w:rPr>
               <w:drawing>
-                <wp:inline distT="0" distB="0" distL="0" distR="0" wp14:anchorId="62D0D22B" wp14:editId="001B9F48">
-                  <wp:extent cx="1980000" cy="834230"/>
-                  <wp:effectExtent l="0" t="0" r="1270" b="4445"/>
-                  <wp:docPr id="10" name="Picture 10"/>
+                <wp:inline distT="0" distB="0" distL="0" distR="0" wp14:anchorId="14085A33" wp14:editId="7E33CB69">
+                  <wp:extent cx="1887855" cy="1062355"/>
+                  <wp:effectExtent l="0" t="0" r="4445" b="4445"/>
+                  <wp:docPr id="1" name="Imagem 1"/>
                   <wp:cNvGraphicFramePr>
                     <a:graphicFrameLocks xmlns:a="http://schemas.openxmlformats.org/drawingml/2006/main" noChangeAspect="1"/>
                   </wp:cNvGraphicFramePr>
@@ -2769,23 +2829,36 @@
                     <a:graphicData uri="http://schemas.openxmlformats.org/drawingml/2006/picture">
                       <pic:pic xmlns:pic="http://schemas.openxmlformats.org/drawingml/2006/picture">
                         <pic:nvPicPr>
-                          <pic:cNvPr id="1" name=""/>
-                          <pic:cNvPicPr/>
+                          <pic:cNvPr id="0" name="Picture 1"/>
+                          <pic:cNvPicPr>
+                            <a:picLocks noChangeAspect="1" noChangeArrowheads="1"/>
+                          </pic:cNvPicPr>
                         </pic:nvPicPr>
                         <pic:blipFill>
-                          <a:blip r:embed="rId8"/>
+                          <a:blip r:embed="rId8" cstate="print">
+                            <a:extLst>
+                              <a:ext uri="{28A0092B-C50C-407E-A947-70E740481C1C}">
+                                <a14:useLocalDpi xmlns:a14="http://schemas.microsoft.com/office/drawing/2010/main" val="0"/>
+                              </a:ext>
+                            </a:extLst>
+                          </a:blip>
+                          <a:srcRect/>
                           <a:stretch>
                             <a:fillRect/>
                           </a:stretch>
                         </pic:blipFill>
-                        <pic:spPr>
+                        <pic:spPr bwMode="auto">
                           <a:xfrm>
                             <a:off x="0" y="0"/>
-                            <a:ext cx="1980000" cy="834230"/>
+                            <a:ext cx="1887855" cy="1062355"/>
                           </a:xfrm>
                           <a:prstGeom prst="rect">
                             <a:avLst/>
                           </a:prstGeom>
+                          <a:noFill/>
+                          <a:ln>
+                            <a:noFill/>
+                          </a:ln>
                         </pic:spPr>
                       </pic:pic>
                     </a:graphicData>
@@ -2793,6 +2866,9 @@
                 </wp:inline>
               </w:drawing>
             </w:r>
+            <w:r>
+              <w:fldChar w:fldCharType="end"/>
+            </w:r>
           </w:p>
         </w:tc>
         <w:tc>
@@ -2813,21 +2889,24 @@
             </w:r>
           </w:p>
           <w:p>
-            <w:pPr>
-              <w:rPr>
-                <w:lang w:val="pt-PT"/>
-              </w:rPr>
-            </w:pPr>
+            <w:r>
+              <w:fldChar w:fldCharType="begin"/>
+            </w:r>
+            <w:r>
+              <w:instrText xml:space="preserve"> INCLUDEPICTURE "https://cdn.discordapp.com/attachments/627141538111291394/863083413672820786/Principal.png" \* MERGEFORMATINET </w:instrText>
+            </w:r>
+            <w:r>
+              <w:fldChar w:fldCharType="separate"/>
+            </w:r>
             <w:r>
               <w:rPr>
                 <w:noProof/>
-                <w:lang w:val="pt-PT" w:eastAsia="pt-PT"/>
               </w:rPr>
               <w:drawing>
-                <wp:inline distT="0" distB="0" distL="0" distR="0" wp14:anchorId="3EBA3099" wp14:editId="07E73434">
-                  <wp:extent cx="1980000" cy="827875"/>
-                  <wp:effectExtent l="0" t="0" r="1270" b="0"/>
-                  <wp:docPr id="11" name="Picture 11"/>
+                <wp:inline distT="0" distB="0" distL="0" distR="0" wp14:anchorId="4E46281F" wp14:editId="17257DD8">
+                  <wp:extent cx="1886585" cy="1061720"/>
+                  <wp:effectExtent l="0" t="0" r="5715" b="5080"/>
+                  <wp:docPr id="2" name="Imagem 2"/>
                   <wp:cNvGraphicFramePr>
                     <a:graphicFrameLocks xmlns:a="http://schemas.openxmlformats.org/drawingml/2006/main" noChangeAspect="1"/>
                   </wp:cNvGraphicFramePr>
@@ -2835,23 +2914,36 @@
                     <a:graphicData uri="http://schemas.openxmlformats.org/drawingml/2006/picture">
                       <pic:pic xmlns:pic="http://schemas.openxmlformats.org/drawingml/2006/picture">
                         <pic:nvPicPr>
-                          <pic:cNvPr id="1" name=""/>
-                          <pic:cNvPicPr/>
+                          <pic:cNvPr id="0" name="Picture 5"/>
+                          <pic:cNvPicPr>
+                            <a:picLocks noChangeAspect="1" noChangeArrowheads="1"/>
+                          </pic:cNvPicPr>
                         </pic:nvPicPr>
                         <pic:blipFill>
-                          <a:blip r:embed="rId9"/>
+                          <a:blip r:embed="rId9" cstate="print">
+                            <a:extLst>
+                              <a:ext uri="{28A0092B-C50C-407E-A947-70E740481C1C}">
+                                <a14:useLocalDpi xmlns:a14="http://schemas.microsoft.com/office/drawing/2010/main" val="0"/>
+                              </a:ext>
+                            </a:extLst>
+                          </a:blip>
+                          <a:srcRect/>
                           <a:stretch>
                             <a:fillRect/>
                           </a:stretch>
                         </pic:blipFill>
-                        <pic:spPr>
+                        <pic:spPr bwMode="auto">
                           <a:xfrm>
                             <a:off x="0" y="0"/>
-                            <a:ext cx="1980000" cy="827875"/>
+                            <a:ext cx="1886585" cy="1061720"/>
                           </a:xfrm>
                           <a:prstGeom prst="rect">
                             <a:avLst/>
                           </a:prstGeom>
+                          <a:noFill/>
+                          <a:ln>
+                            <a:noFill/>
+                          </a:ln>
                         </pic:spPr>
                       </pic:pic>
                     </a:graphicData>
@@ -2859,6 +2951,9 @@
                 </wp:inline>
               </w:drawing>
             </w:r>
+            <w:r>
+              <w:fldChar w:fldCharType="end"/>
+            </w:r>
           </w:p>
         </w:tc>
       </w:tr>
@@ -2894,21 +2989,24 @@
             </w:r>
           </w:p>
           <w:p>
-            <w:pPr>
-              <w:rPr>
-                <w:lang w:val="pt-PT"/>
-              </w:rPr>
-            </w:pPr>
+            <w:r>
+              <w:fldChar w:fldCharType="begin"/>
+            </w:r>
+            <w:r>
+              <w:instrText xml:space="preserve"> INCLUDEPICTURE "https://cdn.discordapp.com/attachments/627141538111291394/863083415401922600/Preenchimento.png" \* MERGEFORMATINET </w:instrText>
+            </w:r>
+            <w:r>
+              <w:fldChar w:fldCharType="separate"/>
+            </w:r>
             <w:r>
               <w:rPr>
                 <w:noProof/>
-                <w:lang w:val="pt-PT" w:eastAsia="pt-PT"/>
               </w:rPr>
               <w:drawing>
-                <wp:inline distT="0" distB="0" distL="0" distR="0" wp14:anchorId="4BCA6FDA" wp14:editId="3031EA8B">
-                  <wp:extent cx="1980000" cy="830984"/>
-                  <wp:effectExtent l="0" t="0" r="1270" b="7620"/>
-                  <wp:docPr id="2" name="Picture 2"/>
+                <wp:inline distT="0" distB="0" distL="0" distR="0" wp14:anchorId="61D514A9" wp14:editId="78F756CB">
+                  <wp:extent cx="1887855" cy="1062355"/>
+                  <wp:effectExtent l="0" t="0" r="4445" b="4445"/>
+                  <wp:docPr id="3" name="Imagem 3"/>
                   <wp:cNvGraphicFramePr>
                     <a:graphicFrameLocks xmlns:a="http://schemas.openxmlformats.org/drawingml/2006/main" noChangeAspect="1"/>
                   </wp:cNvGraphicFramePr>
@@ -2916,23 +3014,36 @@
                     <a:graphicData uri="http://schemas.openxmlformats.org/drawingml/2006/picture">
                       <pic:pic xmlns:pic="http://schemas.openxmlformats.org/drawingml/2006/picture">
                         <pic:nvPicPr>
-                          <pic:cNvPr id="1" name=""/>
-                          <pic:cNvPicPr/>
+                          <pic:cNvPr id="0" name="Picture 9"/>
+                          <pic:cNvPicPr>
+                            <a:picLocks noChangeAspect="1" noChangeArrowheads="1"/>
+                          </pic:cNvPicPr>
                         </pic:nvPicPr>
                         <pic:blipFill>
-                          <a:blip r:embed="rId10"/>
+                          <a:blip r:embed="rId10" cstate="print">
+                            <a:extLst>
+                              <a:ext uri="{28A0092B-C50C-407E-A947-70E740481C1C}">
+                                <a14:useLocalDpi xmlns:a14="http://schemas.microsoft.com/office/drawing/2010/main" val="0"/>
+                              </a:ext>
+                            </a:extLst>
+                          </a:blip>
+                          <a:srcRect/>
                           <a:stretch>
                             <a:fillRect/>
                           </a:stretch>
                         </pic:blipFill>
-                        <pic:spPr>
+                        <pic:spPr bwMode="auto">
                           <a:xfrm>
                             <a:off x="0" y="0"/>
-                            <a:ext cx="1980000" cy="830984"/>
+                            <a:ext cx="1887855" cy="1062355"/>
                           </a:xfrm>
                           <a:prstGeom prst="rect">
                             <a:avLst/>
                           </a:prstGeom>
+                          <a:noFill/>
+                          <a:ln>
+                            <a:noFill/>
+                          </a:ln>
                         </pic:spPr>
                       </pic:pic>
                     </a:graphicData>
@@ -2940,6 +3051,9 @@
                 </wp:inline>
               </w:drawing>
             </w:r>
+            <w:r>
+              <w:fldChar w:fldCharType="end"/>
+            </w:r>
           </w:p>
         </w:tc>
         <w:tc>
@@ -2974,21 +3088,24 @@
             </w:r>
           </w:p>
           <w:p>
-            <w:pPr>
-              <w:rPr>
-                <w:lang w:val="pt-PT"/>
-              </w:rPr>
-            </w:pPr>
+            <w:r>
+              <w:fldChar w:fldCharType="begin"/>
+            </w:r>
+            <w:r>
+              <w:instrText xml:space="preserve"> INCLUDEPICTURE "https://cdn.discordapp.com/attachments/627141538111291394/863083414407086120/Recorte.png" \* MERGEFORMATINET </w:instrText>
+            </w:r>
+            <w:r>
+              <w:fldChar w:fldCharType="separate"/>
+            </w:r>
             <w:r>
               <w:rPr>
                 <w:noProof/>
-                <w:lang w:val="pt-PT" w:eastAsia="pt-PT"/>
               </w:rPr>
               <w:drawing>
-                <wp:inline distT="0" distB="0" distL="0" distR="0" wp14:anchorId="05FFA300" wp14:editId="3B1CFBEF">
-                  <wp:extent cx="1980000" cy="832965"/>
-                  <wp:effectExtent l="0" t="0" r="1270" b="5715"/>
-                  <wp:docPr id="4" name="Picture 4"/>
+                <wp:inline distT="0" distB="0" distL="0" distR="0" wp14:anchorId="0DDC5339" wp14:editId="09C60928">
+                  <wp:extent cx="1886585" cy="1061720"/>
+                  <wp:effectExtent l="0" t="0" r="5715" b="5080"/>
+                  <wp:docPr id="4" name="Imagem 4"/>
                   <wp:cNvGraphicFramePr>
                     <a:graphicFrameLocks xmlns:a="http://schemas.openxmlformats.org/drawingml/2006/main" noChangeAspect="1"/>
                   </wp:cNvGraphicFramePr>
@@ -2996,23 +3113,36 @@
                     <a:graphicData uri="http://schemas.openxmlformats.org/drawingml/2006/picture">
                       <pic:pic xmlns:pic="http://schemas.openxmlformats.org/drawingml/2006/picture">
                         <pic:nvPicPr>
-                          <pic:cNvPr id="1" name=""/>
-                          <pic:cNvPicPr/>
+                          <pic:cNvPr id="0" name="Picture 13"/>
+                          <pic:cNvPicPr>
+                            <a:picLocks noChangeAspect="1" noChangeArrowheads="1"/>
+                          </pic:cNvPicPr>
                         </pic:nvPicPr>
                         <pic:blipFill>
-                          <a:blip r:embed="rId11"/>
+                          <a:blip r:embed="rId11" cstate="print">
+                            <a:extLst>
+                              <a:ext uri="{28A0092B-C50C-407E-A947-70E740481C1C}">
+                                <a14:useLocalDpi xmlns:a14="http://schemas.microsoft.com/office/drawing/2010/main" val="0"/>
+                              </a:ext>
+                            </a:extLst>
+                          </a:blip>
+                          <a:srcRect/>
                           <a:stretch>
                             <a:fillRect/>
                           </a:stretch>
                         </pic:blipFill>
-                        <pic:spPr>
+                        <pic:spPr bwMode="auto">
                           <a:xfrm>
                             <a:off x="0" y="0"/>
-                            <a:ext cx="1980000" cy="832965"/>
+                            <a:ext cx="1886585" cy="1061720"/>
                           </a:xfrm>
                           <a:prstGeom prst="rect">
                             <a:avLst/>
                           </a:prstGeom>
+                          <a:noFill/>
+                          <a:ln>
+                            <a:noFill/>
+                          </a:ln>
                         </pic:spPr>
                       </pic:pic>
                     </a:graphicData>
@@ -3020,10 +3150,20 @@
                 </wp:inline>
               </w:drawing>
             </w:r>
+            <w:r>
+              <w:fldChar w:fldCharType="end"/>
+            </w:r>
           </w:p>
         </w:tc>
       </w:tr>
     </w:tbl>
+    <w:p>
+      <w:pPr>
+        <w:rPr>
+          <w:lang w:val="pt-PT"/>
+        </w:rPr>
+      </w:pPr>
+    </w:p>
     <w:p>
       <w:pPr>
         <w:rPr>
@@ -3070,7 +3210,6 @@
               <w:rPr>
                 <w:lang w:val="pt-PT"/>
               </w:rPr>
-              <w:lastRenderedPageBreak/>
               <w:t>MATERIAIS (</w:t>
             </w:r>
             <w:r>
@@ -3162,7 +3301,7 @@
               <w:rPr>
                 <w:lang w:val="pt-PT"/>
               </w:rPr>
-              <w:t>&lt;Nome da Coleção / Nome do Objeto&gt;</w:t>
+              <w:t>Carro / Chassis (Faróis)</w:t>
             </w:r>
           </w:p>
         </w:tc>
@@ -3192,6 +3331,12 @@
                 <w:lang w:val="pt-PT"/>
               </w:rPr>
             </w:pPr>
+            <w:r>
+              <w:rPr>
+                <w:lang w:val="pt-PT"/>
+              </w:rPr>
+              <w:t>Hospital / Símbolo Saúde (Cruz)</w:t>
+            </w:r>
           </w:p>
         </w:tc>
       </w:tr>
@@ -3220,6 +3365,12 @@
                 <w:lang w:val="pt-PT"/>
               </w:rPr>
             </w:pPr>
+            <w:r>
+              <w:rPr>
+                <w:lang w:val="pt-PT"/>
+              </w:rPr>
+              <w:t>Hospital / Estrutura (Luzes do quarto)</w:t>
+            </w:r>
           </w:p>
         </w:tc>
       </w:tr>
@@ -3277,7 +3428,7 @@
               <w:rPr>
                 <w:lang w:val="pt-PT"/>
               </w:rPr>
-              <w:t>&lt;Nome da Coleção / Nome do Objeto&gt;</w:t>
+              <w:t>Carro / Chassis (Vidros)</w:t>
             </w:r>
           </w:p>
         </w:tc>
@@ -3307,6 +3458,12 @@
                 <w:lang w:val="pt-PT"/>
               </w:rPr>
             </w:pPr>
+            <w:r>
+              <w:rPr>
+                <w:lang w:val="pt-PT"/>
+              </w:rPr>
+              <w:t>Estrada / Plane (Asfalto)</w:t>
+            </w:r>
           </w:p>
         </w:tc>
       </w:tr>
@@ -3335,6 +3492,26 @@
                 <w:lang w:val="pt-PT"/>
               </w:rPr>
             </w:pPr>
+            <w:r>
+              <w:rPr>
+                <w:lang w:val="pt-PT"/>
+              </w:rPr>
+              <w:t xml:space="preserve">Edifício 3 / </w:t>
+            </w:r>
+            <w:proofErr w:type="spellStart"/>
+            <w:r>
+              <w:rPr>
+                <w:lang w:val="pt-PT"/>
+              </w:rPr>
+              <w:t>Circle</w:t>
+            </w:r>
+            <w:proofErr w:type="spellEnd"/>
+            <w:r>
+              <w:rPr>
+                <w:lang w:val="pt-PT"/>
+              </w:rPr>
+              <w:t xml:space="preserve"> (Vidros)</w:t>
+            </w:r>
           </w:p>
         </w:tc>
       </w:tr>
@@ -3392,7 +3569,7 @@
               <w:rPr>
                 <w:lang w:val="pt-PT"/>
               </w:rPr>
-              <w:t>&lt;Nome da Coleção / Nome do Objeto&gt;</w:t>
+              <w:t>Hospital / Estrutura (Vidros)</w:t>
             </w:r>
           </w:p>
         </w:tc>
@@ -3422,6 +3599,12 @@
                 <w:lang w:val="pt-PT"/>
               </w:rPr>
             </w:pPr>
+            <w:r>
+              <w:rPr>
+                <w:lang w:val="pt-PT"/>
+              </w:rPr>
+              <w:t>Edifício 2 / Circle.002 (Vidros)</w:t>
+            </w:r>
           </w:p>
         </w:tc>
       </w:tr>
@@ -3450,6 +3633,12 @@
                 <w:lang w:val="pt-PT"/>
               </w:rPr>
             </w:pPr>
+            <w:r>
+              <w:rPr>
+                <w:lang w:val="pt-PT"/>
+              </w:rPr>
+              <w:t>Carro / Chassis (Vidros)</w:t>
+            </w:r>
           </w:p>
         </w:tc>
       </w:tr>
@@ -3503,25 +3692,39 @@
         <w:tc>
           <w:tcPr>
             <w:tcW w:w="1259" w:type="pct"/>
-          </w:tcPr>
-          <w:p>
-            <w:pPr>
-              <w:rPr>
-                <w:lang w:val="pt-PT"/>
-              </w:rPr>
-            </w:pPr>
+            <w:vAlign w:val="center"/>
+          </w:tcPr>
+          <w:p>
+            <w:pPr>
+              <w:rPr>
+                <w:lang w:val="pt-PT"/>
+              </w:rPr>
+            </w:pPr>
+            <w:r>
+              <w:rPr>
+                <w:lang w:val="pt-PT"/>
+              </w:rPr>
+              <w:t>madeira.jpg</w:t>
+            </w:r>
           </w:p>
         </w:tc>
         <w:tc>
           <w:tcPr>
             <w:tcW w:w="1819" w:type="pct"/>
-          </w:tcPr>
-          <w:p>
-            <w:pPr>
-              <w:rPr>
-                <w:lang w:val="pt-PT"/>
-              </w:rPr>
-            </w:pPr>
+            <w:vAlign w:val="center"/>
+          </w:tcPr>
+          <w:p>
+            <w:pPr>
+              <w:rPr>
+                <w:lang w:val="pt-PT"/>
+              </w:rPr>
+            </w:pPr>
+            <w:r>
+              <w:rPr>
+                <w:lang w:val="pt-PT"/>
+              </w:rPr>
+              <w:t>Casa / Cube.005</w:t>
+            </w:r>
           </w:p>
         </w:tc>
       </w:tr>
@@ -3604,25 +3807,41 @@
         <w:tc>
           <w:tcPr>
             <w:tcW w:w="1259" w:type="pct"/>
-          </w:tcPr>
-          <w:p>
-            <w:pPr>
-              <w:rPr>
-                <w:lang w:val="pt-PT"/>
-              </w:rPr>
-            </w:pPr>
+            <w:vAlign w:val="center"/>
+          </w:tcPr>
+          <w:p>
+            <w:r>
+              <w:t>wood.png</w:t>
+            </w:r>
+          </w:p>
+          <w:p>
+            <w:r>
+              <w:t>normal.png</w:t>
+            </w:r>
+          </w:p>
+          <w:p>
+            <w:r>
+              <w:t>height.png</w:t>
+            </w:r>
           </w:p>
         </w:tc>
         <w:tc>
           <w:tcPr>
             <w:tcW w:w="1819" w:type="pct"/>
-          </w:tcPr>
-          <w:p>
-            <w:pPr>
-              <w:rPr>
-                <w:lang w:val="pt-PT"/>
-              </w:rPr>
-            </w:pPr>
+            <w:vAlign w:val="center"/>
+          </w:tcPr>
+          <w:p>
+            <w:pPr>
+              <w:rPr>
+                <w:lang w:val="pt-PT"/>
+              </w:rPr>
+            </w:pPr>
+            <w:r>
+              <w:rPr>
+                <w:lang w:val="pt-PT"/>
+              </w:rPr>
+              <w:t>Casa / Cube.001</w:t>
+            </w:r>
           </w:p>
         </w:tc>
       </w:tr>
@@ -3678,6 +3897,7 @@
         <w:tc>
           <w:tcPr>
             <w:tcW w:w="1259" w:type="pct"/>
+            <w:vAlign w:val="center"/>
           </w:tcPr>
           <w:p>
             <w:pPr>
@@ -3696,6 +3916,7 @@
         <w:tc>
           <w:tcPr>
             <w:tcW w:w="1819" w:type="pct"/>
+            <w:vAlign w:val="center"/>
           </w:tcPr>
           <w:p>
             <w:pPr>
@@ -3831,36 +4052,38 @@
         <w:tc>
           <w:tcPr>
             <w:tcW w:w="804" w:type="pct"/>
-          </w:tcPr>
-          <w:p>
-            <w:pPr>
-              <w:rPr>
-                <w:lang w:val="pt-PT"/>
-              </w:rPr>
-            </w:pPr>
-            <w:r>
-              <w:rPr>
-                <w:lang w:val="pt-PT"/>
-              </w:rPr>
-              <w:t>18mm</w:t>
+            <w:vAlign w:val="center"/>
+          </w:tcPr>
+          <w:p>
+            <w:pPr>
+              <w:rPr>
+                <w:lang w:val="pt-PT"/>
+              </w:rPr>
+            </w:pPr>
+            <w:r>
+              <w:rPr>
+                <w:lang w:val="pt-PT"/>
+              </w:rPr>
+              <w:t>22mm</w:t>
             </w:r>
           </w:p>
         </w:tc>
         <w:tc>
           <w:tcPr>
             <w:tcW w:w="2274" w:type="pct"/>
-          </w:tcPr>
-          <w:p>
-            <w:pPr>
-              <w:rPr>
-                <w:lang w:val="pt-PT"/>
-              </w:rPr>
-            </w:pPr>
-            <w:r>
-              <w:rPr>
-                <w:lang w:val="pt-PT"/>
-              </w:rPr>
-              <w:t>0 – 255; 300-350;401-600</w:t>
+            <w:vAlign w:val="center"/>
+          </w:tcPr>
+          <w:p>
+            <w:pPr>
+              <w:rPr>
+                <w:lang w:val="pt-PT"/>
+              </w:rPr>
+            </w:pPr>
+            <w:r>
+              <w:rPr>
+                <w:lang w:val="pt-PT"/>
+              </w:rPr>
+              <w:t>442-576</w:t>
             </w:r>
           </w:p>
         </w:tc>
@@ -3882,24 +4105,26 @@
         <w:tc>
           <w:tcPr>
             <w:tcW w:w="804" w:type="pct"/>
-          </w:tcPr>
-          <w:p>
-            <w:pPr>
-              <w:rPr>
-                <w:lang w:val="pt-PT"/>
-              </w:rPr>
-            </w:pPr>
-            <w:r>
-              <w:rPr>
-                <w:lang w:val="pt-PT"/>
-              </w:rPr>
-              <w:t>25mm</w:t>
+            <w:vAlign w:val="center"/>
+          </w:tcPr>
+          <w:p>
+            <w:pPr>
+              <w:rPr>
+                <w:lang w:val="pt-PT"/>
+              </w:rPr>
+            </w:pPr>
+            <w:r>
+              <w:rPr>
+                <w:lang w:val="pt-PT"/>
+              </w:rPr>
+              <w:t>76mm</w:t>
             </w:r>
           </w:p>
         </w:tc>
         <w:tc>
           <w:tcPr>
             <w:tcW w:w="2274" w:type="pct"/>
+            <w:vAlign w:val="center"/>
           </w:tcPr>
           <w:p>
             <w:pPr>
@@ -3933,6 +4158,7 @@
         <w:tc>
           <w:tcPr>
             <w:tcW w:w="804" w:type="pct"/>
+            <w:vAlign w:val="center"/>
           </w:tcPr>
           <w:p>
             <w:pPr>
@@ -3951,18 +4177,19 @@
         <w:tc>
           <w:tcPr>
             <w:tcW w:w="2274" w:type="pct"/>
-          </w:tcPr>
-          <w:p>
-            <w:pPr>
-              <w:rPr>
-                <w:lang w:val="pt-PT"/>
-              </w:rPr>
-            </w:pPr>
-            <w:r>
-              <w:rPr>
-                <w:lang w:val="pt-PT"/>
-              </w:rPr>
-              <w:t>350-400</w:t>
+            <w:vAlign w:val="center"/>
+          </w:tcPr>
+          <w:p>
+            <w:pPr>
+              <w:rPr>
+                <w:lang w:val="pt-PT"/>
+              </w:rPr>
+            </w:pPr>
+            <w:r>
+              <w:rPr>
+                <w:lang w:val="pt-PT"/>
+              </w:rPr>
+              <w:t>0 - 442</w:t>
             </w:r>
           </w:p>
         </w:tc>
@@ -4023,13 +4250,20 @@
           <w:tcPr>
             <w:tcW w:w="3078" w:type="pct"/>
             <w:gridSpan w:val="2"/>
-          </w:tcPr>
-          <w:p>
-            <w:pPr>
-              <w:rPr>
-                <w:lang w:val="pt-PT"/>
-              </w:rPr>
-            </w:pPr>
+            <w:vAlign w:val="center"/>
+          </w:tcPr>
+          <w:p>
+            <w:pPr>
+              <w:rPr>
+                <w:lang w:val="pt-PT"/>
+              </w:rPr>
+            </w:pPr>
+            <w:r>
+              <w:rPr>
+                <w:lang w:val="pt-PT"/>
+              </w:rPr>
+              <w:t>708 - 740</w:t>
+            </w:r>
           </w:p>
         </w:tc>
       </w:tr>
@@ -4096,6 +4330,9 @@
         </w:tc>
       </w:tr>
       <w:tr>
+        <w:trPr>
+          <w:trHeight w:val="548"/>
+        </w:trPr>
         <w:tc>
           <w:tcPr>
             <w:tcW w:w="1922" w:type="pct"/>
@@ -4117,13 +4354,36 @@
         <w:tc>
           <w:tcPr>
             <w:tcW w:w="3078" w:type="pct"/>
-          </w:tcPr>
-          <w:p>
-            <w:pPr>
-              <w:rPr>
-                <w:lang w:val="pt-PT"/>
-              </w:rPr>
-            </w:pPr>
+            <w:vAlign w:val="center"/>
+          </w:tcPr>
+          <w:p>
+            <w:pPr>
+              <w:rPr>
+                <w:lang w:val="pt-PT"/>
+              </w:rPr>
+            </w:pPr>
+            <w:proofErr w:type="spellStart"/>
+            <w:r>
+              <w:rPr>
+                <w:lang w:val="pt-PT"/>
+              </w:rPr>
+              <w:t>Dynamic</w:t>
+            </w:r>
+            <w:proofErr w:type="spellEnd"/>
+            <w:r>
+              <w:rPr>
+                <w:lang w:val="pt-PT"/>
+              </w:rPr>
+              <w:t xml:space="preserve"> </w:t>
+            </w:r>
+            <w:proofErr w:type="spellStart"/>
+            <w:r>
+              <w:rPr>
+                <w:lang w:val="pt-PT"/>
+              </w:rPr>
+              <w:t>Sky</w:t>
+            </w:r>
+            <w:proofErr w:type="spellEnd"/>
           </w:p>
         </w:tc>
       </w:tr>
@@ -4138,7 +4398,7 @@
     <w:sectPr>
       <w:footerReference w:type="default" r:id="rId12"/>
       <w:pgSz w:w="12240" w:h="15840" w:code="1"/>
-      <w:pgMar w:top="1440" w:right="1440" w:bottom="1440" w:left="1440" w:header="720" w:footer="864" w:gutter="0"/>
+      <w:pgMar w:top="1440" w:right="1440" w:bottom="0" w:left="1440" w:header="720" w:footer="864" w:gutter="0"/>
       <w:cols w:space="720"/>
       <w:docGrid w:linePitch="360"/>
     </w:sectPr>
@@ -6236,14 +6496,14 @@
     <w:charset w:val="00"/>
     <w:family w:val="roman"/>
     <w:pitch w:val="variable"/>
-    <w:sig w:usb0="20002A87" w:usb1="80000000" w:usb2="00000008" w:usb3="00000000" w:csb0="000001FF" w:csb1="00000000"/>
+    <w:sig w:usb0="E0002EFF" w:usb1="C000785B" w:usb2="00000009" w:usb3="00000000" w:csb0="000001FF" w:csb1="00000000"/>
   </w:font>
   <w:font w:name="Courier New">
     <w:panose1 w:val="02070309020205020404"/>
     <w:charset w:val="00"/>
     <w:family w:val="modern"/>
     <w:pitch w:val="fixed"/>
-    <w:sig w:usb0="E0002AFF" w:usb1="C0007843" w:usb2="00000009" w:usb3="00000000" w:csb0="000001FF" w:csb1="00000000"/>
+    <w:sig w:usb0="E0002EFF" w:usb1="C0007843" w:usb2="00000009" w:usb3="00000000" w:csb0="000001FF" w:csb1="00000000"/>
   </w:font>
   <w:font w:name="Wingdings">
     <w:panose1 w:val="05000000000000000000"/>
@@ -6285,7 +6545,7 @@
     <w:charset w:val="00"/>
     <w:family w:val="swiss"/>
     <w:pitch w:val="variable"/>
-    <w:sig w:usb0="A00002EF" w:usb1="4000207B" w:usb2="00000000" w:usb3="00000000" w:csb0="0000009F" w:csb1="00000000"/>
+    <w:sig w:usb0="E0002AFF" w:usb1="C000247B" w:usb2="00000009" w:usb3="00000000" w:csb0="000001FF" w:csb1="00000000"/>
   </w:font>
   <w:font w:name="Calibri Light">
     <w:panose1 w:val="020F0302020204030204"/>
@@ -6316,15 +6576,18 @@
     <w:rsidRoot w:val="005B27C6"/>
     <w:rsid w:val="000926C6"/>
     <w:rsid w:val="002141D4"/>
+    <w:rsid w:val="002D07E1"/>
     <w:rsid w:val="0032599C"/>
     <w:rsid w:val="003D0AE1"/>
     <w:rsid w:val="00450380"/>
     <w:rsid w:val="00504706"/>
+    <w:rsid w:val="00562DF8"/>
     <w:rsid w:val="005B27C6"/>
     <w:rsid w:val="006F3A07"/>
     <w:rsid w:val="00855626"/>
     <w:rsid w:val="009D1F23"/>
     <w:rsid w:val="00D707F4"/>
+    <w:rsid w:val="00E7393B"/>
     <w:rsid w:val="00FE204B"/>
     <w:rsid w:val="00FF60A9"/>
   </w:rsids>

</xml_diff>

<commit_message>
Update Relatório Trabalho FCG.docx
</commit_message>
<xml_diff>
--- a/Relatório Trabalho FCG.docx
+++ b/Relatório Trabalho FCG.docx
@@ -4083,7 +4083,13 @@
               <w:rPr>
                 <w:lang w:val="pt-PT"/>
               </w:rPr>
-              <w:t>442-576</w:t>
+              <w:t xml:space="preserve">531 - </w:t>
+            </w:r>
+            <w:r>
+              <w:rPr>
+                <w:lang w:val="pt-PT"/>
+              </w:rPr>
+              <w:t>576</w:t>
             </w:r>
           </w:p>
         </w:tc>
@@ -4117,7 +4123,13 @@
               <w:rPr>
                 <w:lang w:val="pt-PT"/>
               </w:rPr>
-              <w:t>76mm</w:t>
+              <w:t>3</w:t>
+            </w:r>
+            <w:r>
+              <w:rPr>
+                <w:lang w:val="pt-PT"/>
+              </w:rPr>
+              <w:t>6mm</w:t>
             </w:r>
           </w:p>
         </w:tc>
@@ -4136,7 +4148,19 @@
               <w:rPr>
                 <w:lang w:val="pt-PT"/>
               </w:rPr>
-              <w:t>256-300</w:t>
+              <w:t xml:space="preserve">442 </w:t>
+            </w:r>
+            <w:r>
+              <w:rPr>
+                <w:lang w:val="pt-PT"/>
+              </w:rPr>
+              <w:t>-</w:t>
+            </w:r>
+            <w:r>
+              <w:rPr>
+                <w:lang w:val="pt-PT"/>
+              </w:rPr>
+              <w:t xml:space="preserve"> 531</w:t>
             </w:r>
           </w:p>
         </w:tc>
@@ -4384,6 +4408,12 @@
               <w:t>Sky</w:t>
             </w:r>
             <w:proofErr w:type="spellEnd"/>
+            <w:r>
+              <w:rPr>
+                <w:lang w:val="pt-PT"/>
+              </w:rPr>
+              <w:t xml:space="preserve"> e Sons</w:t>
+            </w:r>
           </w:p>
         </w:tc>
       </w:tr>
@@ -6590,6 +6620,7 @@
     <w:rsid w:val="00E7393B"/>
     <w:rsid w:val="00FE204B"/>
     <w:rsid w:val="00FF60A9"/>
+    <w:rsid w:val="00FF7FF3"/>
   </w:rsids>
   <m:mathPr>
     <m:mathFont m:val="Cambria Math"/>

</xml_diff>